<commit_message>
Editando logo final na documentação
</commit_message>
<xml_diff>
--- a/entregaveis-grupo/documentacao/Documentação Final.docx
+++ b/entregaveis-grupo/documentacao/Documentação Final.docx
@@ -56,32 +56,26 @@
           <w:rFonts w:ascii="Arial" w:eastAsia="Arial" w:hAnsi="Arial" w:cs="Arial"/>
         </w:rPr>
       </w:pPr>
-    </w:p>
-    <w:p>
-      <w:pPr>
-        <w:jc w:val="center"/>
-        <w:rPr>
-          <w:rFonts w:ascii="Arial" w:eastAsia="Arial" w:hAnsi="Arial" w:cs="Arial"/>
-        </w:rPr>
-      </w:pPr>
       <w:r>
         <w:rPr>
           <w:rFonts w:ascii="Arial" w:eastAsia="Arial" w:hAnsi="Arial" w:cs="Arial"/>
           <w:noProof/>
+          <w:sz w:val="26"/>
+          <w:szCs w:val="26"/>
         </w:rPr>
         <w:drawing>
-          <wp:anchor distT="0" distB="0" distL="114300" distR="114300" simplePos="0" relativeHeight="251662336" behindDoc="0" locked="0" layoutInCell="1" allowOverlap="1" wp14:anchorId="50F26BCF" wp14:editId="1D897937">
+          <wp:anchor distT="0" distB="0" distL="114300" distR="114300" simplePos="0" relativeHeight="251668480" behindDoc="0" locked="0" layoutInCell="1" allowOverlap="1" wp14:anchorId="3B49A58A" wp14:editId="038ADED4">
             <wp:simplePos x="0" y="0"/>
             <wp:positionH relativeFrom="margin">
-              <wp:posOffset>-392430</wp:posOffset>
+              <wp:align>center</wp:align>
             </wp:positionH>
             <wp:positionV relativeFrom="margin">
-              <wp:posOffset>1915795</wp:posOffset>
+              <wp:posOffset>1249680</wp:posOffset>
             </wp:positionV>
-            <wp:extent cx="6108700" cy="4070985"/>
+            <wp:extent cx="3703320" cy="4442460"/>
             <wp:effectExtent l="0" t="0" r="0" b="0"/>
             <wp:wrapSquare wrapText="bothSides"/>
-            <wp:docPr id="452892379" name="Imagem 3" descr="Logotipo, nome da empresa&#10;&#10;O conteúdo gerado por IA pode estar incorreto."/>
+            <wp:docPr id="1348440279" name="Imagem 1" descr="Logotipo&#10;&#10;O conteúdo gerado por IA pode estar incorreto."/>
             <wp:cNvGraphicFramePr>
               <a:graphicFrameLocks xmlns:a="http://schemas.openxmlformats.org/drawingml/2006/main" noChangeAspect="1"/>
             </wp:cNvGraphicFramePr>
@@ -89,23 +83,36 @@
               <a:graphicData uri="http://schemas.openxmlformats.org/drawingml/2006/picture">
                 <pic:pic xmlns:pic="http://schemas.openxmlformats.org/drawingml/2006/picture">
                   <pic:nvPicPr>
-                    <pic:cNvPr id="452892379" name="Imagem 3" descr="Logotipo, nome da empresa&#10;&#10;O conteúdo gerado por IA pode estar incorreto."/>
-                    <pic:cNvPicPr/>
+                    <pic:cNvPr id="1184219840" name="Imagem 1" descr="Logotipo&#10;&#10;O conteúdo gerado por IA pode estar incorreto."/>
+                    <pic:cNvPicPr>
+                      <a:picLocks noChangeAspect="1" noChangeArrowheads="1"/>
+                    </pic:cNvPicPr>
                   </pic:nvPicPr>
                   <pic:blipFill>
-                    <a:blip r:embed="rId8"/>
+                    <a:blip r:embed="rId8">
+                      <a:extLst>
+                        <a:ext uri="{28A0092B-C50C-407E-A947-70E740481C1C}">
+                          <a14:useLocalDpi xmlns:a14="http://schemas.microsoft.com/office/drawing/2010/main" val="0"/>
+                        </a:ext>
+                      </a:extLst>
+                    </a:blip>
+                    <a:srcRect/>
                     <a:stretch>
                       <a:fillRect/>
                     </a:stretch>
                   </pic:blipFill>
-                  <pic:spPr>
+                  <pic:spPr bwMode="auto">
                     <a:xfrm>
                       <a:off x="0" y="0"/>
-                      <a:ext cx="6108700" cy="4070985"/>
+                      <a:ext cx="3703320" cy="4442460"/>
                     </a:xfrm>
                     <a:prstGeom prst="rect">
                       <a:avLst/>
                     </a:prstGeom>
+                    <a:noFill/>
+                    <a:ln>
+                      <a:noFill/>
+                    </a:ln>
                   </pic:spPr>
                 </pic:pic>
               </a:graphicData>
@@ -130,39 +137,139 @@
     </w:p>
     <w:p>
       <w:pPr>
-        <w:jc w:val="center"/>
-        <w:rPr>
-          <w:rFonts w:ascii="Arial" w:eastAsia="Arial" w:hAnsi="Arial" w:cs="Arial"/>
-        </w:rPr>
-      </w:pPr>
-    </w:p>
-    <w:p>
-      <w:pPr>
-        <w:jc w:val="center"/>
-        <w:rPr>
-          <w:rFonts w:ascii="Arial" w:eastAsia="Arial" w:hAnsi="Arial" w:cs="Arial"/>
-        </w:rPr>
-      </w:pPr>
-    </w:p>
-    <w:p>
-      <w:pPr>
-        <w:jc w:val="center"/>
-        <w:rPr>
-          <w:rFonts w:ascii="Arial" w:eastAsia="Arial" w:hAnsi="Arial" w:cs="Arial"/>
-        </w:rPr>
-      </w:pPr>
-    </w:p>
-    <w:p>
-      <w:pPr>
-        <w:jc w:val="center"/>
-        <w:rPr>
-          <w:rFonts w:ascii="Arial" w:eastAsia="Arial" w:hAnsi="Arial" w:cs="Arial"/>
-        </w:rPr>
-      </w:pPr>
-    </w:p>
-    <w:p>
-      <w:pPr>
-        <w:jc w:val="center"/>
+        <w:rPr>
+          <w:rFonts w:ascii="Arial" w:eastAsia="Arial" w:hAnsi="Arial" w:cs="Arial"/>
+        </w:rPr>
+      </w:pPr>
+    </w:p>
+    <w:p>
+      <w:pPr>
+        <w:rPr>
+          <w:rFonts w:ascii="Arial" w:eastAsia="Arial" w:hAnsi="Arial" w:cs="Arial"/>
+        </w:rPr>
+      </w:pPr>
+    </w:p>
+    <w:p>
+      <w:pPr>
+        <w:rPr>
+          <w:rFonts w:ascii="Arial" w:eastAsia="Arial" w:hAnsi="Arial" w:cs="Arial"/>
+        </w:rPr>
+      </w:pPr>
+    </w:p>
+    <w:p>
+      <w:pPr>
+        <w:rPr>
+          <w:rFonts w:ascii="Arial" w:eastAsia="Arial" w:hAnsi="Arial" w:cs="Arial"/>
+        </w:rPr>
+      </w:pPr>
+    </w:p>
+    <w:p>
+      <w:pPr>
+        <w:rPr>
+          <w:rFonts w:ascii="Arial" w:eastAsia="Arial" w:hAnsi="Arial" w:cs="Arial"/>
+        </w:rPr>
+      </w:pPr>
+    </w:p>
+    <w:p>
+      <w:pPr>
+        <w:rPr>
+          <w:rFonts w:ascii="Arial" w:eastAsia="Arial" w:hAnsi="Arial" w:cs="Arial"/>
+        </w:rPr>
+      </w:pPr>
+    </w:p>
+    <w:p>
+      <w:pPr>
+        <w:rPr>
+          <w:rFonts w:ascii="Arial" w:eastAsia="Arial" w:hAnsi="Arial" w:cs="Arial"/>
+        </w:rPr>
+      </w:pPr>
+    </w:p>
+    <w:p>
+      <w:pPr>
+        <w:rPr>
+          <w:rFonts w:ascii="Arial" w:eastAsia="Arial" w:hAnsi="Arial" w:cs="Arial"/>
+        </w:rPr>
+      </w:pPr>
+    </w:p>
+    <w:p>
+      <w:pPr>
+        <w:rPr>
+          <w:rFonts w:ascii="Arial" w:eastAsia="Arial" w:hAnsi="Arial" w:cs="Arial"/>
+        </w:rPr>
+      </w:pPr>
+    </w:p>
+    <w:p>
+      <w:pPr>
+        <w:rPr>
+          <w:rFonts w:ascii="Arial" w:eastAsia="Arial" w:hAnsi="Arial" w:cs="Arial"/>
+        </w:rPr>
+      </w:pPr>
+    </w:p>
+    <w:p>
+      <w:pPr>
+        <w:rPr>
+          <w:rFonts w:ascii="Arial" w:eastAsia="Arial" w:hAnsi="Arial" w:cs="Arial"/>
+        </w:rPr>
+      </w:pPr>
+    </w:p>
+    <w:p>
+      <w:pPr>
+        <w:rPr>
+          <w:rFonts w:ascii="Arial" w:eastAsia="Arial" w:hAnsi="Arial" w:cs="Arial"/>
+        </w:rPr>
+      </w:pPr>
+    </w:p>
+    <w:p>
+      <w:pPr>
+        <w:rPr>
+          <w:rFonts w:ascii="Arial" w:eastAsia="Arial" w:hAnsi="Arial" w:cs="Arial"/>
+        </w:rPr>
+      </w:pPr>
+    </w:p>
+    <w:p>
+      <w:pPr>
+        <w:rPr>
+          <w:rFonts w:ascii="Arial" w:eastAsia="Arial" w:hAnsi="Arial" w:cs="Arial"/>
+        </w:rPr>
+      </w:pPr>
+    </w:p>
+    <w:p>
+      <w:pPr>
+        <w:rPr>
+          <w:rFonts w:ascii="Arial" w:eastAsia="Arial" w:hAnsi="Arial" w:cs="Arial"/>
+        </w:rPr>
+      </w:pPr>
+    </w:p>
+    <w:p>
+      <w:pPr>
+        <w:rPr>
+          <w:rFonts w:ascii="Arial" w:eastAsia="Arial" w:hAnsi="Arial" w:cs="Arial"/>
+        </w:rPr>
+      </w:pPr>
+    </w:p>
+    <w:p>
+      <w:pPr>
+        <w:rPr>
+          <w:rFonts w:ascii="Arial" w:eastAsia="Arial" w:hAnsi="Arial" w:cs="Arial"/>
+        </w:rPr>
+      </w:pPr>
+    </w:p>
+    <w:p>
+      <w:pPr>
+        <w:rPr>
+          <w:rFonts w:ascii="Arial" w:eastAsia="Arial" w:hAnsi="Arial" w:cs="Arial"/>
+        </w:rPr>
+      </w:pPr>
+    </w:p>
+    <w:p>
+      <w:pPr>
+        <w:rPr>
+          <w:rFonts w:ascii="Arial" w:eastAsia="Arial" w:hAnsi="Arial" w:cs="Arial"/>
+        </w:rPr>
+      </w:pPr>
+    </w:p>
+    <w:p>
+      <w:pPr>
         <w:rPr>
           <w:rFonts w:ascii="Arial" w:eastAsia="Arial" w:hAnsi="Arial" w:cs="Arial"/>
         </w:rPr>
@@ -232,30 +339,42 @@
     </w:p>
     <w:p>
       <w:pPr>
-        <w:rPr>
-          <w:rFonts w:ascii="Arial" w:eastAsia="Arial" w:hAnsi="Arial" w:cs="Arial"/>
-          <w:b/>
-          <w:bCs/>
+        <w:jc w:val="center"/>
+        <w:rPr>
+          <w:rFonts w:ascii="Arial" w:eastAsia="Arial" w:hAnsi="Arial" w:cs="Arial"/>
+          <w:sz w:val="26"/>
+          <w:szCs w:val="26"/>
+        </w:rPr>
+      </w:pPr>
+    </w:p>
+    <w:p>
+      <w:pPr>
+        <w:rPr>
+          <w:rFonts w:ascii="Arial" w:eastAsia="Arial" w:hAnsi="Arial" w:cs="Arial"/>
+          <w:sz w:val="26"/>
+          <w:szCs w:val="26"/>
         </w:rPr>
       </w:pPr>
       <w:r>
         <w:rPr>
           <w:rFonts w:ascii="Arial" w:eastAsia="Arial" w:hAnsi="Arial" w:cs="Arial"/>
           <w:noProof/>
+          <w:sz w:val="26"/>
+          <w:szCs w:val="26"/>
         </w:rPr>
         <w:drawing>
-          <wp:anchor distT="0" distB="0" distL="114300" distR="114300" simplePos="0" relativeHeight="251664384" behindDoc="0" locked="0" layoutInCell="1" allowOverlap="1" wp14:anchorId="5EF0A0DA" wp14:editId="3928C1F3">
+          <wp:anchor distT="0" distB="0" distL="114300" distR="114300" simplePos="0" relativeHeight="251666432" behindDoc="0" locked="0" layoutInCell="1" allowOverlap="1" wp14:anchorId="0792F774" wp14:editId="384FF4AC">
             <wp:simplePos x="0" y="0"/>
             <wp:positionH relativeFrom="margin">
               <wp:align>center</wp:align>
             </wp:positionH>
             <wp:positionV relativeFrom="margin">
-              <wp:posOffset>775335</wp:posOffset>
+              <wp:posOffset>761365</wp:posOffset>
             </wp:positionV>
-            <wp:extent cx="6108700" cy="4070985"/>
+            <wp:extent cx="3703320" cy="4442460"/>
             <wp:effectExtent l="0" t="0" r="0" b="0"/>
             <wp:wrapSquare wrapText="bothSides"/>
-            <wp:docPr id="1264673396" name="Imagem 3" descr="Logotipo, nome da empresa&#10;&#10;O conteúdo gerado por IA pode estar incorreto."/>
+            <wp:docPr id="1184219840" name="Imagem 1" descr="Logotipo&#10;&#10;O conteúdo gerado por IA pode estar incorreto."/>
             <wp:cNvGraphicFramePr>
               <a:graphicFrameLocks xmlns:a="http://schemas.openxmlformats.org/drawingml/2006/main" noChangeAspect="1"/>
             </wp:cNvGraphicFramePr>
@@ -263,23 +382,36 @@
               <a:graphicData uri="http://schemas.openxmlformats.org/drawingml/2006/picture">
                 <pic:pic xmlns:pic="http://schemas.openxmlformats.org/drawingml/2006/picture">
                   <pic:nvPicPr>
-                    <pic:cNvPr id="452892379" name="Imagem 3" descr="Logotipo, nome da empresa&#10;&#10;O conteúdo gerado por IA pode estar incorreto."/>
-                    <pic:cNvPicPr/>
+                    <pic:cNvPr id="1184219840" name="Imagem 1" descr="Logotipo&#10;&#10;O conteúdo gerado por IA pode estar incorreto."/>
+                    <pic:cNvPicPr>
+                      <a:picLocks noChangeAspect="1" noChangeArrowheads="1"/>
+                    </pic:cNvPicPr>
                   </pic:nvPicPr>
                   <pic:blipFill>
-                    <a:blip r:embed="rId8"/>
+                    <a:blip r:embed="rId8">
+                      <a:extLst>
+                        <a:ext uri="{28A0092B-C50C-407E-A947-70E740481C1C}">
+                          <a14:useLocalDpi xmlns:a14="http://schemas.microsoft.com/office/drawing/2010/main" val="0"/>
+                        </a:ext>
+                      </a:extLst>
+                    </a:blip>
+                    <a:srcRect/>
                     <a:stretch>
                       <a:fillRect/>
                     </a:stretch>
                   </pic:blipFill>
-                  <pic:spPr>
+                  <pic:spPr bwMode="auto">
                     <a:xfrm>
                       <a:off x="0" y="0"/>
-                      <a:ext cx="6108700" cy="4070985"/>
+                      <a:ext cx="3703320" cy="4442460"/>
                     </a:xfrm>
                     <a:prstGeom prst="rect">
                       <a:avLst/>
                     </a:prstGeom>
+                    <a:noFill/>
+                    <a:ln>
+                      <a:noFill/>
+                    </a:ln>
                   </pic:spPr>
                 </pic:pic>
               </a:graphicData>
@@ -296,6 +428,45 @@
     </w:p>
     <w:p>
       <w:pPr>
+        <w:jc w:val="center"/>
+        <w:rPr>
+          <w:rFonts w:ascii="Arial" w:eastAsia="Arial" w:hAnsi="Arial" w:cs="Arial"/>
+          <w:sz w:val="26"/>
+          <w:szCs w:val="26"/>
+        </w:rPr>
+      </w:pPr>
+    </w:p>
+    <w:p>
+      <w:pPr>
+        <w:jc w:val="center"/>
+        <w:rPr>
+          <w:rFonts w:ascii="Arial" w:eastAsia="Arial" w:hAnsi="Arial" w:cs="Arial"/>
+          <w:sz w:val="26"/>
+          <w:szCs w:val="26"/>
+        </w:rPr>
+      </w:pPr>
+    </w:p>
+    <w:p>
+      <w:pPr>
+        <w:jc w:val="center"/>
+        <w:rPr>
+          <w:rFonts w:ascii="Arial" w:eastAsia="Arial" w:hAnsi="Arial" w:cs="Arial"/>
+          <w:sz w:val="26"/>
+          <w:szCs w:val="26"/>
+        </w:rPr>
+      </w:pPr>
+    </w:p>
+    <w:p>
+      <w:pPr>
+        <w:rPr>
+          <w:rFonts w:ascii="Arial" w:eastAsia="Arial" w:hAnsi="Arial" w:cs="Arial"/>
+          <w:b/>
+          <w:bCs/>
+        </w:rPr>
+      </w:pPr>
+    </w:p>
+    <w:p>
+      <w:pPr>
         <w:ind w:left="4956"/>
         <w:jc w:val="both"/>
         <w:rPr>
@@ -315,93 +486,120 @@
           <w:szCs w:val="20"/>
         </w:rPr>
       </w:pPr>
-      <w:r>
+    </w:p>
+    <w:p>
+      <w:pPr>
+        <w:ind w:left="4956"/>
+        <w:jc w:val="both"/>
         <w:rPr>
           <w:rFonts w:ascii="Arial" w:eastAsia="Arial" w:hAnsi="Arial" w:cs="Arial"/>
           <w:sz w:val="20"/>
           <w:szCs w:val="20"/>
         </w:rPr>
-        <w:t>Este projeto tem como objetivo desenvolver um sistema de monitoramento de temperatura</w:t>
-      </w:r>
-      <w:r>
+      </w:pPr>
+    </w:p>
+    <w:p>
+      <w:pPr>
+        <w:ind w:left="4956"/>
+        <w:jc w:val="both"/>
         <w:rPr>
           <w:rFonts w:ascii="Arial" w:eastAsia="Arial" w:hAnsi="Arial" w:cs="Arial"/>
           <w:sz w:val="20"/>
           <w:szCs w:val="20"/>
         </w:rPr>
-        <w:t xml:space="preserve"> e umidade em barris de vinho tinto</w:t>
-      </w:r>
-      <w:r>
+      </w:pPr>
+    </w:p>
+    <w:p>
+      <w:pPr>
+        <w:ind w:left="4956"/>
+        <w:jc w:val="both"/>
         <w:rPr>
           <w:rFonts w:ascii="Arial" w:eastAsia="Arial" w:hAnsi="Arial" w:cs="Arial"/>
           <w:sz w:val="20"/>
           <w:szCs w:val="20"/>
         </w:rPr>
-        <w:t>, permitindo a captura de dados em tempo real e a visualização por meio de um site institucional. A solução visa</w:t>
-      </w:r>
-      <w:r>
+      </w:pPr>
+    </w:p>
+    <w:p>
+      <w:pPr>
+        <w:ind w:left="4956"/>
+        <w:jc w:val="both"/>
         <w:rPr>
           <w:rFonts w:ascii="Arial" w:eastAsia="Arial" w:hAnsi="Arial" w:cs="Arial"/>
           <w:sz w:val="20"/>
           <w:szCs w:val="20"/>
         </w:rPr>
-        <w:t xml:space="preserve"> fornecer dados </w:t>
-      </w:r>
-      <w:r>
+      </w:pPr>
+    </w:p>
+    <w:p>
+      <w:pPr>
+        <w:ind w:left="4956"/>
+        <w:jc w:val="both"/>
         <w:rPr>
           <w:rFonts w:ascii="Arial" w:eastAsia="Arial" w:hAnsi="Arial" w:cs="Arial"/>
           <w:sz w:val="20"/>
           <w:szCs w:val="20"/>
         </w:rPr>
-        <w:t>para auxiliar a tom</w:t>
-      </w:r>
-      <w:r>
+      </w:pPr>
+    </w:p>
+    <w:p>
+      <w:pPr>
+        <w:jc w:val="both"/>
         <w:rPr>
           <w:rFonts w:ascii="Arial" w:eastAsia="Arial" w:hAnsi="Arial" w:cs="Arial"/>
           <w:sz w:val="20"/>
           <w:szCs w:val="20"/>
         </w:rPr>
-        <w:t>a</w:t>
-      </w:r>
-      <w:r>
+      </w:pPr>
+    </w:p>
+    <w:p>
+      <w:pPr>
+        <w:jc w:val="both"/>
         <w:rPr>
           <w:rFonts w:ascii="Arial" w:eastAsia="Arial" w:hAnsi="Arial" w:cs="Arial"/>
           <w:sz w:val="20"/>
           <w:szCs w:val="20"/>
         </w:rPr>
-        <w:t>da de decição</w:t>
-      </w:r>
-      <w:r>
+      </w:pPr>
+    </w:p>
+    <w:p>
+      <w:pPr>
+        <w:jc w:val="both"/>
         <w:rPr>
           <w:rFonts w:ascii="Arial" w:eastAsia="Arial" w:hAnsi="Arial" w:cs="Arial"/>
           <w:sz w:val="20"/>
           <w:szCs w:val="20"/>
         </w:rPr>
-        <w:t xml:space="preserve"> </w:t>
-      </w:r>
-      <w:r>
+      </w:pPr>
+    </w:p>
+    <w:p>
+      <w:pPr>
+        <w:ind w:left="4956"/>
+        <w:jc w:val="both"/>
         <w:rPr>
           <w:rFonts w:ascii="Arial" w:eastAsia="Arial" w:hAnsi="Arial" w:cs="Arial"/>
           <w:sz w:val="20"/>
           <w:szCs w:val="20"/>
         </w:rPr>
-        <w:t>dos clientes</w:t>
-      </w:r>
-      <w:r>
+      </w:pPr>
+    </w:p>
+    <w:p>
+      <w:pPr>
+        <w:ind w:left="4956"/>
+        <w:jc w:val="both"/>
         <w:rPr>
           <w:rFonts w:ascii="Arial" w:eastAsia="Arial" w:hAnsi="Arial" w:cs="Arial"/>
           <w:sz w:val="20"/>
           <w:szCs w:val="20"/>
         </w:rPr>
-        <w:t xml:space="preserve"> com base nos dados de temperatura de seus</w:t>
-      </w:r>
+      </w:pPr>
       <w:r>
         <w:rPr>
           <w:rFonts w:ascii="Arial" w:eastAsia="Arial" w:hAnsi="Arial" w:cs="Arial"/>
           <w:sz w:val="20"/>
           <w:szCs w:val="20"/>
         </w:rPr>
-        <w:t xml:space="preserve"> barris</w:t>
+        <w:t>Este projeto tem como objetivo desenvolver um sistema de monitoramento de temperatura</w:t>
       </w:r>
       <w:r>
         <w:rPr>
@@ -409,7 +607,7 @@
           <w:sz w:val="20"/>
           <w:szCs w:val="20"/>
         </w:rPr>
-        <w:t>.</w:t>
+        <w:t xml:space="preserve"> e umidade em barris de vinho tinto</w:t>
       </w:r>
       <w:r>
         <w:rPr>
@@ -417,6 +615,86 @@
           <w:sz w:val="20"/>
           <w:szCs w:val="20"/>
         </w:rPr>
+        <w:t>, permitindo a captura de dados em tempo real e a visualização por meio de um site institucional. A solução visa</w:t>
+      </w:r>
+      <w:r>
+        <w:rPr>
+          <w:rFonts w:ascii="Arial" w:eastAsia="Arial" w:hAnsi="Arial" w:cs="Arial"/>
+          <w:sz w:val="20"/>
+          <w:szCs w:val="20"/>
+        </w:rPr>
+        <w:t xml:space="preserve"> fornecer dados </w:t>
+      </w:r>
+      <w:r>
+        <w:rPr>
+          <w:rFonts w:ascii="Arial" w:eastAsia="Arial" w:hAnsi="Arial" w:cs="Arial"/>
+          <w:sz w:val="20"/>
+          <w:szCs w:val="20"/>
+        </w:rPr>
+        <w:t>para auxiliar a tom</w:t>
+      </w:r>
+      <w:r>
+        <w:rPr>
+          <w:rFonts w:ascii="Arial" w:eastAsia="Arial" w:hAnsi="Arial" w:cs="Arial"/>
+          <w:sz w:val="20"/>
+          <w:szCs w:val="20"/>
+        </w:rPr>
+        <w:t>a</w:t>
+      </w:r>
+      <w:r>
+        <w:rPr>
+          <w:rFonts w:ascii="Arial" w:eastAsia="Arial" w:hAnsi="Arial" w:cs="Arial"/>
+          <w:sz w:val="20"/>
+          <w:szCs w:val="20"/>
+        </w:rPr>
+        <w:t>da de decição</w:t>
+      </w:r>
+      <w:r>
+        <w:rPr>
+          <w:rFonts w:ascii="Arial" w:eastAsia="Arial" w:hAnsi="Arial" w:cs="Arial"/>
+          <w:sz w:val="20"/>
+          <w:szCs w:val="20"/>
+        </w:rPr>
+        <w:t xml:space="preserve"> </w:t>
+      </w:r>
+      <w:r>
+        <w:rPr>
+          <w:rFonts w:ascii="Arial" w:eastAsia="Arial" w:hAnsi="Arial" w:cs="Arial"/>
+          <w:sz w:val="20"/>
+          <w:szCs w:val="20"/>
+        </w:rPr>
+        <w:t>dos clientes</w:t>
+      </w:r>
+      <w:r>
+        <w:rPr>
+          <w:rFonts w:ascii="Arial" w:eastAsia="Arial" w:hAnsi="Arial" w:cs="Arial"/>
+          <w:sz w:val="20"/>
+          <w:szCs w:val="20"/>
+        </w:rPr>
+        <w:t xml:space="preserve"> com base nos dados de temperatura de seus</w:t>
+      </w:r>
+      <w:r>
+        <w:rPr>
+          <w:rFonts w:ascii="Arial" w:eastAsia="Arial" w:hAnsi="Arial" w:cs="Arial"/>
+          <w:sz w:val="20"/>
+          <w:szCs w:val="20"/>
+        </w:rPr>
+        <w:t xml:space="preserve"> barris</w:t>
+      </w:r>
+      <w:r>
+        <w:rPr>
+          <w:rFonts w:ascii="Arial" w:eastAsia="Arial" w:hAnsi="Arial" w:cs="Arial"/>
+          <w:sz w:val="20"/>
+          <w:szCs w:val="20"/>
+        </w:rPr>
+        <w:t>.</w:t>
+      </w:r>
+      <w:r>
+        <w:rPr>
+          <w:rFonts w:ascii="Arial" w:eastAsia="Arial" w:hAnsi="Arial" w:cs="Arial"/>
+          <w:sz w:val="20"/>
+          <w:szCs w:val="20"/>
+        </w:rPr>
         <w:br/>
       </w:r>
       <w:r>
@@ -425,21 +703,6 @@
         </w:rPr>
         <w:br/>
       </w:r>
-    </w:p>
-    <w:p>
-      <w:pPr>
-        <w:rPr>
-          <w:rFonts w:ascii="Arial" w:eastAsia="Arial" w:hAnsi="Arial" w:cs="Arial"/>
-        </w:rPr>
-      </w:pPr>
-    </w:p>
-    <w:p>
-      <w:pPr>
-        <w:jc w:val="center"/>
-        <w:rPr>
-          <w:rFonts w:ascii="Arial" w:eastAsia="Arial" w:hAnsi="Arial" w:cs="Arial"/>
-        </w:rPr>
-      </w:pPr>
     </w:p>
     <w:p>
       <w:pPr>
@@ -470,15 +733,7 @@
           <w:sz w:val="26"/>
           <w:szCs w:val="26"/>
         </w:rPr>
-        <w:t>SÃO PAULO</w:t>
-      </w:r>
-      <w:r>
-        <w:rPr>
-          <w:rFonts w:ascii="Arial" w:eastAsia="Arial" w:hAnsi="Arial" w:cs="Arial"/>
-          <w:sz w:val="26"/>
-          <w:szCs w:val="26"/>
-        </w:rPr>
-        <w:t xml:space="preserve"> </w:t>
+        <w:t xml:space="preserve">SÃO PAULO </w:t>
       </w:r>
     </w:p>
     <w:p>
@@ -3015,19 +3270,7 @@
         <w:rPr>
           <w:rFonts w:ascii="Arial" w:hAnsi="Arial" w:cs="Arial"/>
         </w:rPr>
-        <w:t>IoT de monitoramento automatizado</w:t>
-      </w:r>
-      <w:r>
-        <w:rPr>
-          <w:rFonts w:ascii="Arial" w:hAnsi="Arial" w:cs="Arial"/>
-        </w:rPr>
-        <w:t xml:space="preserve"> </w:t>
-      </w:r>
-      <w:r>
-        <w:rPr>
-          <w:rFonts w:ascii="Arial" w:hAnsi="Arial" w:cs="Arial"/>
-        </w:rPr>
-        <w:t>de vinho tinto,</w:t>
+        <w:t>IoT de monitoramento automatizado de vinho tinto,</w:t>
       </w:r>
       <w:r>
         <w:rPr>
@@ -7341,35 +7584,35 @@
         <v:path o:extrusionok="f" gradientshapeok="t" o:connecttype="rect"/>
         <o:lock v:ext="edit" aspectratio="t"/>
       </v:shapetype>
-      <v:shape id="_x0000_i1351" type="#_x0000_t75" style="width:1023.6pt;height:499.2pt;visibility:visible;mso-wrap-style:square" o:bullet="t">
+      <v:shape id="_x0000_i1086" type="#_x0000_t75" style="width:1023.6pt;height:499.2pt;visibility:visible;mso-wrap-style:square" o:bullet="t">
         <v:imagedata r:id="rId1" o:title=""/>
       </v:shape>
     </w:pict>
   </w:numPicBullet>
   <w:numPicBullet w:numPicBulletId="1">
     <w:pict>
-      <v:shape id="_x0000_i1352" type="#_x0000_t75" style="width:489pt;height:456pt;visibility:visible;mso-wrap-style:square" o:bullet="t">
+      <v:shape id="_x0000_i1087" type="#_x0000_t75" style="width:489pt;height:456pt;visibility:visible;mso-wrap-style:square" o:bullet="t">
         <v:imagedata r:id="rId2" o:title=""/>
       </v:shape>
     </w:pict>
   </w:numPicBullet>
   <w:numPicBullet w:numPicBulletId="2">
     <w:pict>
-      <v:shape id="_x0000_i1353" type="#_x0000_t75" style="width:448.8pt;height:445.8pt;visibility:visible;mso-wrap-style:square" o:bullet="t">
+      <v:shape id="_x0000_i1088" type="#_x0000_t75" style="width:448.8pt;height:445.8pt;visibility:visible;mso-wrap-style:square" o:bullet="t">
         <v:imagedata r:id="rId3" o:title=""/>
       </v:shape>
     </w:pict>
   </w:numPicBullet>
   <w:numPicBullet w:numPicBulletId="3">
     <w:pict>
-      <v:shape id="_x0000_i1354" type="#_x0000_t75" style="width:672pt;height:669pt;visibility:visible;mso-wrap-style:square" o:bullet="t">
+      <v:shape id="_x0000_i1089" type="#_x0000_t75" style="width:672pt;height:669pt;visibility:visible;mso-wrap-style:square" o:bullet="t">
         <v:imagedata r:id="rId4" o:title=""/>
       </v:shape>
     </w:pict>
   </w:numPicBullet>
   <w:numPicBullet w:numPicBulletId="4">
     <w:pict>
-      <v:shape id="_x0000_i1355" type="#_x0000_t75" style="width:1344pt;height:1338pt;visibility:visible;mso-wrap-style:square" o:bullet="t">
+      <v:shape id="_x0000_i1090" type="#_x0000_t75" style="width:1344pt;height:1338pt;visibility:visible;mso-wrap-style:square" o:bullet="t">
         <v:imagedata r:id="rId5" o:title=""/>
       </v:shape>
     </w:pict>

</xml_diff>

<commit_message>
Adicionando alteração na documentação e alteração na API datacquino com logica para winetech
</commit_message>
<xml_diff>
--- a/entregaveis-grupo/documentacao/Documentação Final.docx
+++ b/entregaveis-grupo/documentacao/Documentação Final.docx
@@ -834,7 +834,7 @@
         <w:rPr>
           <w:rFonts w:ascii="Arial" w:eastAsia="Arial" w:hAnsi="Arial" w:cs="Arial"/>
         </w:rPr>
-        <w:t>Ana</w:t>
+        <w:t>Davi</w:t>
       </w:r>
       <w:r>
         <w:rPr>
@@ -850,7 +850,7 @@
           <w:b/>
           <w:bCs/>
         </w:rPr>
-        <w:t>.................................</w:t>
+        <w:t>...............................</w:t>
       </w:r>
       <w:r>
         <w:rPr>
@@ -938,7 +938,7 @@
         <w:rPr>
           <w:rFonts w:ascii="Arial" w:eastAsia="Arial" w:hAnsi="Arial" w:cs="Arial"/>
         </w:rPr>
-        <w:t>Camila</w:t>
+        <w:t>Vinicios</w:t>
       </w:r>
       <w:r>
         <w:rPr>
@@ -954,7 +954,7 @@
           <w:b/>
           <w:bCs/>
         </w:rPr>
-        <w:t>................</w:t>
+        <w:t>..............</w:t>
       </w:r>
       <w:r>
         <w:rPr>
@@ -7584,35 +7584,35 @@
         <v:path o:extrusionok="f" gradientshapeok="t" o:connecttype="rect"/>
         <o:lock v:ext="edit" aspectratio="t"/>
       </v:shapetype>
-      <v:shape id="_x0000_i1086" type="#_x0000_t75" style="width:1023.6pt;height:499.2pt;visibility:visible;mso-wrap-style:square" o:bullet="t">
+      <v:shape id="_x0000_i1036" type="#_x0000_t75" style="width:1023.6pt;height:499.2pt;visibility:visible;mso-wrap-style:square" o:bullet="t">
         <v:imagedata r:id="rId1" o:title=""/>
       </v:shape>
     </w:pict>
   </w:numPicBullet>
   <w:numPicBullet w:numPicBulletId="1">
     <w:pict>
-      <v:shape id="_x0000_i1087" type="#_x0000_t75" style="width:489pt;height:456pt;visibility:visible;mso-wrap-style:square" o:bullet="t">
+      <v:shape id="_x0000_i1037" type="#_x0000_t75" style="width:489pt;height:456pt;visibility:visible;mso-wrap-style:square" o:bullet="t">
         <v:imagedata r:id="rId2" o:title=""/>
       </v:shape>
     </w:pict>
   </w:numPicBullet>
   <w:numPicBullet w:numPicBulletId="2">
     <w:pict>
-      <v:shape id="_x0000_i1088" type="#_x0000_t75" style="width:448.8pt;height:445.8pt;visibility:visible;mso-wrap-style:square" o:bullet="t">
+      <v:shape id="_x0000_i1038" type="#_x0000_t75" style="width:448.8pt;height:445.8pt;visibility:visible;mso-wrap-style:square" o:bullet="t">
         <v:imagedata r:id="rId3" o:title=""/>
       </v:shape>
     </w:pict>
   </w:numPicBullet>
   <w:numPicBullet w:numPicBulletId="3">
     <w:pict>
-      <v:shape id="_x0000_i1089" type="#_x0000_t75" style="width:672pt;height:669pt;visibility:visible;mso-wrap-style:square" o:bullet="t">
+      <v:shape id="_x0000_i1039" type="#_x0000_t75" style="width:672pt;height:669pt;visibility:visible;mso-wrap-style:square" o:bullet="t">
         <v:imagedata r:id="rId4" o:title=""/>
       </v:shape>
     </w:pict>
   </w:numPicBullet>
   <w:numPicBullet w:numPicBulletId="4">
     <w:pict>
-      <v:shape id="_x0000_i1090" type="#_x0000_t75" style="width:1344pt;height:1338pt;visibility:visible;mso-wrap-style:square" o:bullet="t">
+      <v:shape id="_x0000_i1040" type="#_x0000_t75" style="width:1344pt;height:1338pt;visibility:visible;mso-wrap-style:square" o:bullet="t">
         <v:imagedata r:id="rId5" o:title=""/>
       </v:shape>
     </w:pict>

</xml_diff>

<commit_message>
atualizando o simulador financeiro e documentações do projeto
</commit_message>
<xml_diff>
--- a/entregaveis-grupo/documentacao/Documentação Final.docx
+++ b/entregaveis-grupo/documentacao/Documentação Final.docx
@@ -1,6 +1,6 @@
 
 <file path=word/document.xml><?xml version="1.0" encoding="utf-8"?>
-<w:document xmlns:wpc="http://schemas.microsoft.com/office/word/2010/wordprocessingCanvas" xmlns:cx="http://schemas.microsoft.com/office/drawing/2014/chartex" xmlns:cx1="http://schemas.microsoft.com/office/drawing/2015/9/8/chartex" xmlns:cx2="http://schemas.microsoft.com/office/drawing/2015/10/21/chartex" xmlns:cx3="http://schemas.microsoft.com/office/drawing/2016/5/9/chartex" xmlns:cx4="http://schemas.microsoft.com/office/drawing/2016/5/10/chartex" xmlns:cx5="http://schemas.microsoft.com/office/drawing/2016/5/11/chartex" xmlns:cx6="http://schemas.microsoft.com/office/drawing/2016/5/12/chartex" xmlns:cx7="http://schemas.microsoft.com/office/drawing/2016/5/13/chartex" xmlns:cx8="http://schemas.microsoft.com/office/drawing/2016/5/14/chartex" xmlns:mc="http://schemas.openxmlformats.org/markup-compatibility/2006" xmlns:aink="http://schemas.microsoft.com/office/drawing/2016/ink" xmlns:am3d="http://schemas.microsoft.com/office/drawing/2017/model3d" xmlns:o="urn:schemas-microsoft-com:office:office" xmlns:oel="http://schemas.microsoft.com/office/2019/extlst" xmlns:r="http://schemas.openxmlformats.org/officeDocument/2006/relationships" xmlns:m="http://schemas.openxmlformats.org/officeDocument/2006/math" xmlns:v="urn:schemas-microsoft-com:vml" xmlns:wp14="http://schemas.microsoft.com/office/word/2010/wordprocessingDrawing" xmlns:wp="http://schemas.openxmlformats.org/drawingml/2006/wordprocessingDrawing" xmlns:w10="urn:schemas-microsoft-com:office:word" xmlns:w="http://schemas.openxmlformats.org/wordprocessingml/2006/main" xmlns:w14="http://schemas.microsoft.com/office/word/2010/wordml" xmlns:w15="http://schemas.microsoft.com/office/word/2012/wordml" xmlns:w16cex="http://schemas.microsoft.com/office/word/2018/wordml/cex" xmlns:w16cid="http://schemas.microsoft.com/office/word/2016/wordml/cid" xmlns:w16="http://schemas.microsoft.com/office/word/2018/wordml" xmlns:w16du="http://schemas.microsoft.com/office/word/2023/wordml/word16du" xmlns:w16sdtdh="http://schemas.microsoft.com/office/word/2020/wordml/sdtdatahash" xmlns:w16sdtfl="http://schemas.microsoft.com/office/word/2024/wordml/sdtformatlock" xmlns:w16se="http://schemas.microsoft.com/office/word/2015/wordml/symex" xmlns:wpg="http://schemas.microsoft.com/office/word/2010/wordprocessingGroup" xmlns:wpi="http://schemas.microsoft.com/office/word/2010/wordprocessingInk" xmlns:wne="http://schemas.microsoft.com/office/word/2006/wordml" xmlns:wps="http://schemas.microsoft.com/office/word/2010/wordprocessingShape" mc:Ignorable="w14 w15 w16se w16cid w16 w16cex w16sdtdh w16sdtfl w16du wp14">
+<w:document xmlns:wpc="http://schemas.microsoft.com/office/word/2010/wordprocessingCanvas" xmlns:cx="http://schemas.microsoft.com/office/drawing/2014/chartex" xmlns:cx1="http://schemas.microsoft.com/office/drawing/2015/9/8/chartex" xmlns:cx2="http://schemas.microsoft.com/office/drawing/2015/10/21/chartex" xmlns:cx3="http://schemas.microsoft.com/office/drawing/2016/5/9/chartex" xmlns:cx4="http://schemas.microsoft.com/office/drawing/2016/5/10/chartex" xmlns:cx5="http://schemas.microsoft.com/office/drawing/2016/5/11/chartex" xmlns:cx6="http://schemas.microsoft.com/office/drawing/2016/5/12/chartex" xmlns:cx7="http://schemas.microsoft.com/office/drawing/2016/5/13/chartex" xmlns:cx8="http://schemas.microsoft.com/office/drawing/2016/5/14/chartex" xmlns:mc="http://schemas.openxmlformats.org/markup-compatibility/2006" xmlns:aink="http://schemas.microsoft.com/office/drawing/2016/ink" xmlns:am3d="http://schemas.microsoft.com/office/drawing/2017/model3d" xmlns:o="urn:schemas-microsoft-com:office:office" xmlns:oel="http://schemas.microsoft.com/office/2019/extlst" xmlns:r="http://schemas.openxmlformats.org/officeDocument/2006/relationships" xmlns:m="http://schemas.openxmlformats.org/officeDocument/2006/math" xmlns:v="urn:schemas-microsoft-com:vml" xmlns:wp14="http://schemas.microsoft.com/office/word/2010/wordprocessingDrawing" xmlns:wp="http://schemas.openxmlformats.org/drawingml/2006/wordprocessingDrawing" xmlns:w10="urn:schemas-microsoft-com:office:word" xmlns:w="http://schemas.openxmlformats.org/wordprocessingml/2006/main" xmlns:w14="http://schemas.microsoft.com/office/word/2010/wordml" xmlns:w15="http://schemas.microsoft.com/office/word/2012/wordml" xmlns:w16cex="http://schemas.microsoft.com/office/word/2018/wordml/cex" xmlns:w16cid="http://schemas.microsoft.com/office/word/2016/wordml/cid" xmlns:w16="http://schemas.microsoft.com/office/word/2018/wordml" xmlns:w16sdtdh="http://schemas.microsoft.com/office/word/2020/wordml/sdtdatahash" xmlns:w16se="http://schemas.microsoft.com/office/word/2015/wordml/symex" xmlns:wpg="http://schemas.microsoft.com/office/word/2010/wordprocessingGroup" xmlns:wpi="http://schemas.microsoft.com/office/word/2010/wordprocessingInk" xmlns:wne="http://schemas.microsoft.com/office/word/2006/wordml" xmlns:wps="http://schemas.microsoft.com/office/word/2010/wordprocessingShape" mc:Ignorable="w14 w15 w16se w16cid w16 w16cex w16sdtdh wp14">
   <w:body>
     <w:p>
       <w:pPr>
@@ -1112,6 +1112,56 @@
     </w:p>
     <w:p>
       <w:pPr>
+        <w:rPr>
+          <w:rFonts w:ascii="Arial" w:eastAsia="Arial" w:hAnsi="Arial" w:cs="Arial"/>
+        </w:rPr>
+      </w:pPr>
+    </w:p>
+    <w:p>
+      <w:pPr>
+        <w:rPr>
+          <w:rFonts w:ascii="Arial" w:eastAsia="Arial" w:hAnsi="Arial" w:cs="Arial"/>
+        </w:rPr>
+      </w:pPr>
+    </w:p>
+    <w:p>
+      <w:pPr>
+        <w:jc w:val="center"/>
+        <w:rPr>
+          <w:rFonts w:ascii="Arial" w:eastAsia="Arial" w:hAnsi="Arial" w:cs="Arial"/>
+          <w:b/>
+          <w:bCs/>
+        </w:rPr>
+      </w:pPr>
+      <w:r>
+        <w:rPr>
+          <w:rFonts w:ascii="Arial" w:eastAsia="Arial" w:hAnsi="Arial" w:cs="Arial"/>
+          <w:b/>
+          <w:bCs/>
+        </w:rPr>
+        <w:t>EQUIPE RESPONSAVEL: VERSÃO</w:t>
+      </w:r>
+      <w:r>
+        <w:rPr>
+          <w:rFonts w:ascii="Arial" w:eastAsia="Arial" w:hAnsi="Arial" w:cs="Arial"/>
+          <w:b/>
+          <w:bCs/>
+        </w:rPr>
+        <w:t xml:space="preserve"> FINAL</w:t>
+      </w:r>
+    </w:p>
+    <w:p>
+      <w:pPr>
+        <w:jc w:val="center"/>
+        <w:rPr>
+          <w:rFonts w:ascii="Arial" w:eastAsia="Arial" w:hAnsi="Arial" w:cs="Arial"/>
+          <w:b/>
+          <w:bCs/>
+        </w:rPr>
+      </w:pPr>
+    </w:p>
+    <w:p>
+      <w:pPr>
         <w:pStyle w:val="PargrafodaLista"/>
         <w:numPr>
           <w:ilvl w:val="0"/>
@@ -1120,19 +1170,22 @@
         <w:spacing w:line="360" w:lineRule="auto"/>
         <w:rPr>
           <w:rFonts w:ascii="Arial" w:eastAsia="Arial" w:hAnsi="Arial" w:cs="Arial"/>
-        </w:rPr>
-      </w:pPr>
-      <w:r>
-        <w:rPr>
-          <w:rFonts w:ascii="Arial" w:eastAsia="Arial" w:hAnsi="Arial" w:cs="Arial"/>
-        </w:rPr>
-        <w:t>Leonardo</w:t>
-      </w:r>
-      <w:r>
-        <w:rPr>
-          <w:rFonts w:ascii="Arial" w:eastAsia="Arial" w:hAnsi="Arial" w:cs="Arial"/>
-          <w:b/>
-          <w:bCs/>
+          <w:lang w:val="en-US"/>
+        </w:rPr>
+      </w:pPr>
+      <w:r>
+        <w:rPr>
+          <w:rFonts w:ascii="Arial" w:eastAsia="Arial" w:hAnsi="Arial" w:cs="Arial"/>
+          <w:lang w:val="en-US"/>
+        </w:rPr>
+        <w:t>Juan David Valle Sánchez</w:t>
+      </w:r>
+      <w:r>
+        <w:rPr>
+          <w:rFonts w:ascii="Arial" w:eastAsia="Arial" w:hAnsi="Arial" w:cs="Arial"/>
+          <w:b/>
+          <w:bCs/>
+          <w:lang w:val="en-US"/>
         </w:rPr>
         <w:t>.</w:t>
       </w:r>
@@ -1141,119 +1194,7 @@
           <w:rFonts w:ascii="Arial" w:eastAsia="Arial" w:hAnsi="Arial" w:cs="Arial"/>
           <w:b/>
           <w:bCs/>
-        </w:rPr>
-        <w:t>...............................</w:t>
-      </w:r>
-      <w:r>
-        <w:rPr>
-          <w:rFonts w:ascii="Arial" w:eastAsia="Arial" w:hAnsi="Arial" w:cs="Arial"/>
-          <w:b/>
-          <w:bCs/>
-        </w:rPr>
-        <w:t>....</w:t>
-      </w:r>
-      <w:r>
-        <w:rPr>
-          <w:rFonts w:ascii="Arial" w:eastAsia="Arial" w:hAnsi="Arial" w:cs="Arial"/>
-          <w:b/>
-          <w:bCs/>
-        </w:rPr>
-        <w:t>..........................................</w:t>
-      </w:r>
-      <w:r>
-        <w:rPr>
-          <w:rFonts w:ascii="Arial" w:eastAsia="Arial" w:hAnsi="Arial" w:cs="Arial"/>
-        </w:rPr>
-        <w:t>RA: 01251</w:t>
-      </w:r>
-      <w:r>
-        <w:rPr>
-          <w:rFonts w:ascii="Arial" w:eastAsia="Arial" w:hAnsi="Arial" w:cs="Arial"/>
-        </w:rPr>
-        <w:t>****</w:t>
-      </w:r>
-    </w:p>
-    <w:p>
-      <w:pPr>
-        <w:rPr>
-          <w:rFonts w:ascii="Arial" w:eastAsia="Arial" w:hAnsi="Arial" w:cs="Arial"/>
-        </w:rPr>
-      </w:pPr>
-    </w:p>
-    <w:p>
-      <w:pPr>
-        <w:rPr>
-          <w:rFonts w:ascii="Arial" w:eastAsia="Arial" w:hAnsi="Arial" w:cs="Arial"/>
-        </w:rPr>
-      </w:pPr>
-    </w:p>
-    <w:p>
-      <w:pPr>
-        <w:jc w:val="center"/>
-        <w:rPr>
-          <w:rFonts w:ascii="Arial" w:eastAsia="Arial" w:hAnsi="Arial" w:cs="Arial"/>
-          <w:b/>
-          <w:bCs/>
-        </w:rPr>
-      </w:pPr>
-      <w:r>
-        <w:rPr>
-          <w:rFonts w:ascii="Arial" w:eastAsia="Arial" w:hAnsi="Arial" w:cs="Arial"/>
-          <w:b/>
-          <w:bCs/>
-        </w:rPr>
-        <w:t>EQUIPE RESPONSAVEL: VERSÃO</w:t>
-      </w:r>
-      <w:r>
-        <w:rPr>
-          <w:rFonts w:ascii="Arial" w:eastAsia="Arial" w:hAnsi="Arial" w:cs="Arial"/>
-          <w:b/>
-          <w:bCs/>
-        </w:rPr>
-        <w:t xml:space="preserve"> FINAL</w:t>
-      </w:r>
-    </w:p>
-    <w:p>
-      <w:pPr>
-        <w:jc w:val="center"/>
-        <w:rPr>
-          <w:rFonts w:ascii="Arial" w:eastAsia="Arial" w:hAnsi="Arial" w:cs="Arial"/>
-          <w:b/>
-          <w:bCs/>
-        </w:rPr>
-      </w:pPr>
-    </w:p>
-    <w:p>
-      <w:pPr>
-        <w:pStyle w:val="PargrafodaLista"/>
-        <w:numPr>
-          <w:ilvl w:val="0"/>
-          <w:numId w:val="2"/>
-        </w:numPr>
-        <w:spacing w:line="360" w:lineRule="auto"/>
-        <w:rPr>
-          <w:rFonts w:ascii="Arial" w:eastAsia="Arial" w:hAnsi="Arial" w:cs="Arial"/>
-        </w:rPr>
-      </w:pPr>
-      <w:r>
-        <w:rPr>
-          <w:rFonts w:ascii="Arial" w:eastAsia="Arial" w:hAnsi="Arial" w:cs="Arial"/>
-        </w:rPr>
-        <w:t>Juan David Valle Sánchez</w:t>
-      </w:r>
-      <w:r>
-        <w:rPr>
-          <w:rFonts w:ascii="Arial" w:eastAsia="Arial" w:hAnsi="Arial" w:cs="Arial"/>
-          <w:b/>
-          <w:bCs/>
-        </w:rPr>
-        <w:t>.</w:t>
-      </w:r>
-      <w:r>
-        <w:rPr>
-          <w:rFonts w:ascii="Arial" w:eastAsia="Arial" w:hAnsi="Arial" w:cs="Arial"/>
-          <w:b/>
-          <w:bCs/>
+          <w:lang w:val="en-US"/>
         </w:rPr>
         <w:t>.......</w:t>
       </w:r>
@@ -1262,34 +1203,21 @@
           <w:rFonts w:ascii="Arial" w:eastAsia="Arial" w:hAnsi="Arial" w:cs="Arial"/>
           <w:b/>
           <w:bCs/>
-        </w:rPr>
-        <w:t>.........................</w:t>
-      </w:r>
-      <w:r>
-        <w:rPr>
-          <w:rFonts w:ascii="Arial" w:eastAsia="Arial" w:hAnsi="Arial" w:cs="Arial"/>
-          <w:b/>
-          <w:bCs/>
-        </w:rPr>
-        <w:t>...</w:t>
-      </w:r>
-      <w:r>
-        <w:rPr>
-          <w:rFonts w:ascii="Arial" w:eastAsia="Arial" w:hAnsi="Arial" w:cs="Arial"/>
-          <w:b/>
-          <w:bCs/>
-        </w:rPr>
-        <w:t>...............</w:t>
-      </w:r>
-      <w:r>
-        <w:rPr>
-          <w:rFonts w:ascii="Arial" w:eastAsia="Arial" w:hAnsi="Arial" w:cs="Arial"/>
+          <w:lang w:val="en-US"/>
+        </w:rPr>
+        <w:t>...........................................</w:t>
+      </w:r>
+      <w:r>
+        <w:rPr>
+          <w:rFonts w:ascii="Arial" w:eastAsia="Arial" w:hAnsi="Arial" w:cs="Arial"/>
+          <w:lang w:val="en-US"/>
         </w:rPr>
         <w:t>RA: 0125</w:t>
       </w:r>
       <w:r>
         <w:rPr>
           <w:rFonts w:ascii="Arial" w:eastAsia="Arial" w:hAnsi="Arial" w:cs="Arial"/>
+          <w:lang w:val="en-US"/>
         </w:rPr>
         <w:t>2026</w:t>
       </w:r>
@@ -1363,6 +1291,12 @@
         </w:rPr>
         <w:t>2</w:t>
       </w:r>
+      <w:r>
+        <w:rPr>
+          <w:rFonts w:ascii="Arial" w:eastAsia="Arial" w:hAnsi="Arial" w:cs="Arial"/>
+        </w:rPr>
+        <w:t>121</w:t>
+      </w:r>
     </w:p>
     <w:p>
       <w:pPr>
@@ -1436,6 +1370,12 @@
         </w:rPr>
         <w:t>2</w:t>
       </w:r>
+      <w:r>
+        <w:rPr>
+          <w:rFonts w:ascii="Arial" w:eastAsia="Arial" w:hAnsi="Arial" w:cs="Arial"/>
+        </w:rPr>
+        <w:t>155</w:t>
+      </w:r>
     </w:p>
     <w:p>
       <w:pPr>
@@ -1512,6 +1452,12 @@
           <w:rFonts w:ascii="Arial" w:eastAsia="Arial" w:hAnsi="Arial" w:cs="Arial"/>
         </w:rPr>
         <w:t>2</w:t>
+      </w:r>
+      <w:r>
+        <w:rPr>
+          <w:rFonts w:ascii="Arial" w:eastAsia="Arial" w:hAnsi="Arial" w:cs="Arial"/>
+        </w:rPr>
+        <w:t>050</w:t>
       </w:r>
     </w:p>
     <w:p>
@@ -1583,6 +1529,12 @@
         </w:rPr>
         <w:t>2</w:t>
       </w:r>
+      <w:r>
+        <w:rPr>
+          <w:rFonts w:ascii="Arial" w:eastAsia="Arial" w:hAnsi="Arial" w:cs="Arial"/>
+        </w:rPr>
+        <w:t>083</w:t>
+      </w:r>
     </w:p>
     <w:p>
       <w:pPr>
@@ -1756,7 +1708,6 @@
         <w:rPr>
           <w:rFonts w:ascii="Arial" w:eastAsia="Arial" w:hAnsi="Arial" w:cs="Arial"/>
         </w:rPr>
-        <w:lastRenderedPageBreak/>
         <w:t>SUMARIO</w:t>
       </w:r>
     </w:p>
@@ -7403,19 +7354,171 @@
     <w:p>
       <w:pPr>
         <w:pStyle w:val="PargrafodaLista"/>
+        <w:numPr>
+          <w:ilvl w:val="0"/>
+          <w:numId w:val="26"/>
+        </w:numPr>
         <w:jc w:val="center"/>
         <w:rPr>
           <w:rFonts w:ascii="Arial" w:eastAsia="Arial" w:hAnsi="Arial" w:cs="Arial"/>
         </w:rPr>
       </w:pPr>
+      <w:hyperlink r:id="rId17" w:history="1">
+        <w:r>
+          <w:rPr>
+            <w:rStyle w:val="Hyperlink"/>
+            <w:rFonts w:ascii="Arial" w:eastAsia="Arial" w:hAnsi="Arial" w:cs="Arial"/>
+          </w:rPr>
+          <w:t>https://www.condair.ch/m/0/23-56-humidity-control-for-wine-deep-dive.pdf</w:t>
+        </w:r>
+      </w:hyperlink>
+      <w:r>
+        <w:rPr>
+          <w:rFonts w:ascii="Arial" w:eastAsia="Arial" w:hAnsi="Arial" w:cs="Arial"/>
+        </w:rPr>
+        <w:t>?</w:t>
+      </w:r>
+    </w:p>
+    <w:p>
+      <w:pPr>
+        <w:pStyle w:val="PargrafodaLista"/>
+        <w:numPr>
+          <w:ilvl w:val="0"/>
+          <w:numId w:val="26"/>
+        </w:numPr>
+        <w:jc w:val="center"/>
+        <w:rPr>
+          <w:rFonts w:ascii="Arial" w:eastAsia="Arial" w:hAnsi="Arial" w:cs="Arial"/>
+        </w:rPr>
+      </w:pPr>
+      <w:hyperlink r:id="rId18" w:history="1">
+        <w:r>
+          <w:rPr>
+            <w:rStyle w:val="Hyperlink"/>
+            <w:rFonts w:ascii="Arial" w:eastAsia="Arial" w:hAnsi="Arial" w:cs="Arial"/>
+          </w:rPr>
+          <w:t>https://www.heritagevine.com/journal/mastering-the-perfect-wine-cellar-environment-a-guide-to-humidity-control/</w:t>
+        </w:r>
+      </w:hyperlink>
+      <w:r>
+        <w:rPr>
+          <w:rFonts w:ascii="Arial" w:eastAsia="Arial" w:hAnsi="Arial" w:cs="Arial"/>
+        </w:rPr>
+        <w:t>?</w:t>
+      </w:r>
+    </w:p>
+    <w:p>
+      <w:pPr>
+        <w:pStyle w:val="PargrafodaLista"/>
+        <w:numPr>
+          <w:ilvl w:val="0"/>
+          <w:numId w:val="26"/>
+        </w:numPr>
+        <w:jc w:val="center"/>
+        <w:rPr>
+          <w:rFonts w:ascii="Arial" w:eastAsia="Arial" w:hAnsi="Arial" w:cs="Arial"/>
+        </w:rPr>
+      </w:pPr>
+      <w:hyperlink r:id="rId19" w:history="1">
+        <w:r>
+          <w:rPr>
+            <w:rStyle w:val="Hyperlink"/>
+            <w:rFonts w:ascii="Arial" w:eastAsia="Arial" w:hAnsi="Arial" w:cs="Arial"/>
+          </w:rPr>
+          <w:t>https://www.awri.com.au/industry_support/winemaking_resources/storage-and-packaging/packaging-operations/barrel-cleaning-storage-and-maintenance/?%20%22Cleaning,%20storage%20and%20maintenance%20of%20barrels%20-%20The%20Australian%20Wine%20Research%20Institute</w:t>
+        </w:r>
+      </w:hyperlink>
+    </w:p>
+    <w:p>
+      <w:pPr>
+        <w:pStyle w:val="PargrafodaLista"/>
+        <w:numPr>
+          <w:ilvl w:val="0"/>
+          <w:numId w:val="26"/>
+        </w:numPr>
+        <w:jc w:val="center"/>
+        <w:rPr>
+          <w:rFonts w:ascii="Arial" w:eastAsia="Arial" w:hAnsi="Arial" w:cs="Arial"/>
+        </w:rPr>
+      </w:pPr>
+      <w:hyperlink r:id="rId20" w:history="1">
+        <w:r>
+          <w:rPr>
+            <w:rStyle w:val="Hyperlink"/>
+            <w:rFonts w:ascii="Arial" w:eastAsia="Arial" w:hAnsi="Arial" w:cs="Arial"/>
+          </w:rPr>
+          <w:t>https://www.fogmaster.com/pdf/downloads/APN-008_Winery_Humidification_Backgrounder.pdf?%20%22Winery</w:t>
+        </w:r>
+      </w:hyperlink>
+    </w:p>
+    <w:p>
+      <w:pPr>
+        <w:pStyle w:val="PargrafodaLista"/>
+        <w:numPr>
+          <w:ilvl w:val="0"/>
+          <w:numId w:val="26"/>
+        </w:numPr>
+        <w:jc w:val="center"/>
+        <w:rPr>
+          <w:rFonts w:ascii="Arial" w:eastAsia="Arial" w:hAnsi="Arial" w:cs="Arial"/>
+        </w:rPr>
+      </w:pPr>
+      <w:hyperlink r:id="rId21" w:history="1">
+        <w:r>
+          <w:rPr>
+            <w:rStyle w:val="Hyperlink"/>
+            <w:rFonts w:ascii="Arial" w:eastAsia="Arial" w:hAnsi="Arial" w:cs="Arial"/>
+          </w:rPr>
+          <w:t>https://coolwinecellar.com/the-perfect-pour-why-temperature-control-is-key-to-your-wine-cellars-success/</w:t>
+        </w:r>
+      </w:hyperlink>
+      <w:r>
+        <w:rPr>
+          <w:rFonts w:ascii="Arial" w:eastAsia="Arial" w:hAnsi="Arial" w:cs="Arial"/>
+        </w:rPr>
+        <w:t>?</w:t>
+      </w:r>
+    </w:p>
+    <w:p>
+      <w:pPr>
+        <w:pStyle w:val="PargrafodaLista"/>
+        <w:numPr>
+          <w:ilvl w:val="0"/>
+          <w:numId w:val="26"/>
+        </w:numPr>
+        <w:jc w:val="center"/>
+        <w:rPr>
+          <w:rFonts w:ascii="Arial" w:eastAsia="Arial" w:hAnsi="Arial" w:cs="Arial"/>
+        </w:rPr>
+      </w:pPr>
+      <w:hyperlink r:id="rId22" w:history="1">
+        <w:r>
+          <w:rPr>
+            <w:rStyle w:val="Hyperlink"/>
+            <w:rFonts w:ascii="Arial" w:eastAsia="Arial" w:hAnsi="Arial" w:cs="Arial"/>
+          </w:rPr>
+          <w:t>https://www.divinho.com.br/blog/vinho-congela/?srsltid=AfmBOoqnaK_atN_aymfHPLhMG5KdMukOckKsFM0cq2RdtkPYJm0OJ9e1</w:t>
+        </w:r>
+      </w:hyperlink>
+    </w:p>
+    <w:p>
+      <w:pPr>
+        <w:pStyle w:val="PargrafodaLista"/>
+        <w:ind w:left="1210"/>
+        <w:jc w:val="center"/>
+        <w:rPr>
+          <w:rFonts w:ascii="Arial" w:eastAsia="Arial" w:hAnsi="Arial" w:cs="Arial"/>
+          <w:u w:val="single"/>
+        </w:rPr>
+      </w:pPr>
     </w:p>
     <w:sectPr>
-      <w:headerReference w:type="even" r:id="rId17"/>
-      <w:headerReference w:type="default" r:id="rId18"/>
-      <w:footerReference w:type="even" r:id="rId19"/>
-      <w:footerReference w:type="default" r:id="rId20"/>
-      <w:headerReference w:type="first" r:id="rId21"/>
-      <w:footerReference w:type="first" r:id="rId22"/>
+      <w:headerReference w:type="even" r:id="rId23"/>
+      <w:headerReference w:type="default" r:id="rId24"/>
+      <w:footerReference w:type="even" r:id="rId25"/>
+      <w:footerReference w:type="default" r:id="rId26"/>
+      <w:headerReference w:type="first" r:id="rId27"/>
+      <w:footerReference w:type="first" r:id="rId28"/>
       <w:pgSz w:w="11906" w:h="16838"/>
       <w:pgMar w:top="1417" w:right="1701" w:bottom="1417" w:left="1701" w:header="720" w:footer="720" w:gutter="0"/>
       <w:cols w:space="720"/>
@@ -7426,7 +7529,7 @@
 </file>
 
 <file path=word/endnotes.xml><?xml version="1.0" encoding="utf-8"?>
-<w:endnotes xmlns:wpc="http://schemas.microsoft.com/office/word/2010/wordprocessingCanvas" xmlns:cx="http://schemas.microsoft.com/office/drawing/2014/chartex" xmlns:cx1="http://schemas.microsoft.com/office/drawing/2015/9/8/chartex" xmlns:cx2="http://schemas.microsoft.com/office/drawing/2015/10/21/chartex" xmlns:cx3="http://schemas.microsoft.com/office/drawing/2016/5/9/chartex" xmlns:cx4="http://schemas.microsoft.com/office/drawing/2016/5/10/chartex" xmlns:cx5="http://schemas.microsoft.com/office/drawing/2016/5/11/chartex" xmlns:cx6="http://schemas.microsoft.com/office/drawing/2016/5/12/chartex" xmlns:cx7="http://schemas.microsoft.com/office/drawing/2016/5/13/chartex" xmlns:cx8="http://schemas.microsoft.com/office/drawing/2016/5/14/chartex" xmlns:mc="http://schemas.openxmlformats.org/markup-compatibility/2006" xmlns:aink="http://schemas.microsoft.com/office/drawing/2016/ink" xmlns:am3d="http://schemas.microsoft.com/office/drawing/2017/model3d" xmlns:o="urn:schemas-microsoft-com:office:office" xmlns:oel="http://schemas.microsoft.com/office/2019/extlst" xmlns:r="http://schemas.openxmlformats.org/officeDocument/2006/relationships" xmlns:m="http://schemas.openxmlformats.org/officeDocument/2006/math" xmlns:v="urn:schemas-microsoft-com:vml" xmlns:wp14="http://schemas.microsoft.com/office/word/2010/wordprocessingDrawing" xmlns:wp="http://schemas.openxmlformats.org/drawingml/2006/wordprocessingDrawing" xmlns:w10="urn:schemas-microsoft-com:office:word" xmlns:w="http://schemas.openxmlformats.org/wordprocessingml/2006/main" xmlns:w14="http://schemas.microsoft.com/office/word/2010/wordml" xmlns:w15="http://schemas.microsoft.com/office/word/2012/wordml" xmlns:w16cex="http://schemas.microsoft.com/office/word/2018/wordml/cex" xmlns:w16cid="http://schemas.microsoft.com/office/word/2016/wordml/cid" xmlns:w16="http://schemas.microsoft.com/office/word/2018/wordml" xmlns:w16du="http://schemas.microsoft.com/office/word/2023/wordml/word16du" xmlns:w16sdtdh="http://schemas.microsoft.com/office/word/2020/wordml/sdtdatahash" xmlns:w16sdtfl="http://schemas.microsoft.com/office/word/2024/wordml/sdtformatlock" xmlns:w16se="http://schemas.microsoft.com/office/word/2015/wordml/symex" xmlns:wpg="http://schemas.microsoft.com/office/word/2010/wordprocessingGroup" xmlns:wpi="http://schemas.microsoft.com/office/word/2010/wordprocessingInk" xmlns:wne="http://schemas.microsoft.com/office/word/2006/wordml" xmlns:wps="http://schemas.microsoft.com/office/word/2010/wordprocessingShape" mc:Ignorable="w14 w15 w16se w16cid w16 w16cex w16sdtdh w16sdtfl w16du wp14">
+<w:endnotes xmlns:wpc="http://schemas.microsoft.com/office/word/2010/wordprocessingCanvas" xmlns:cx="http://schemas.microsoft.com/office/drawing/2014/chartex" xmlns:cx1="http://schemas.microsoft.com/office/drawing/2015/9/8/chartex" xmlns:cx2="http://schemas.microsoft.com/office/drawing/2015/10/21/chartex" xmlns:cx3="http://schemas.microsoft.com/office/drawing/2016/5/9/chartex" xmlns:cx4="http://schemas.microsoft.com/office/drawing/2016/5/10/chartex" xmlns:cx5="http://schemas.microsoft.com/office/drawing/2016/5/11/chartex" xmlns:cx6="http://schemas.microsoft.com/office/drawing/2016/5/12/chartex" xmlns:cx7="http://schemas.microsoft.com/office/drawing/2016/5/13/chartex" xmlns:cx8="http://schemas.microsoft.com/office/drawing/2016/5/14/chartex" xmlns:mc="http://schemas.openxmlformats.org/markup-compatibility/2006" xmlns:aink="http://schemas.microsoft.com/office/drawing/2016/ink" xmlns:am3d="http://schemas.microsoft.com/office/drawing/2017/model3d" xmlns:o="urn:schemas-microsoft-com:office:office" xmlns:oel="http://schemas.microsoft.com/office/2019/extlst" xmlns:r="http://schemas.openxmlformats.org/officeDocument/2006/relationships" xmlns:m="http://schemas.openxmlformats.org/officeDocument/2006/math" xmlns:v="urn:schemas-microsoft-com:vml" xmlns:wp14="http://schemas.microsoft.com/office/word/2010/wordprocessingDrawing" xmlns:wp="http://schemas.openxmlformats.org/drawingml/2006/wordprocessingDrawing" xmlns:w10="urn:schemas-microsoft-com:office:word" xmlns:w="http://schemas.openxmlformats.org/wordprocessingml/2006/main" xmlns:w14="http://schemas.microsoft.com/office/word/2010/wordml" xmlns:w15="http://schemas.microsoft.com/office/word/2012/wordml" xmlns:w16cex="http://schemas.microsoft.com/office/word/2018/wordml/cex" xmlns:w16cid="http://schemas.microsoft.com/office/word/2016/wordml/cid" xmlns:w16="http://schemas.microsoft.com/office/word/2018/wordml" xmlns:w16sdtdh="http://schemas.microsoft.com/office/word/2020/wordml/sdtdatahash" xmlns:w16se="http://schemas.microsoft.com/office/word/2015/wordml/symex" xmlns:wpg="http://schemas.microsoft.com/office/word/2010/wordprocessingGroup" xmlns:wpi="http://schemas.microsoft.com/office/word/2010/wordprocessingInk" xmlns:wne="http://schemas.microsoft.com/office/word/2006/wordml" xmlns:wps="http://schemas.microsoft.com/office/word/2010/wordprocessingShape" mc:Ignorable="w14 w15 w16se w16cid w16 w16cex w16sdtdh wp14">
   <w:endnote w:type="separator" w:id="-1">
     <w:p>
       <w:pPr>
@@ -7458,7 +7561,7 @@
 </file>
 
 <file path=word/footer1.xml><?xml version="1.0" encoding="utf-8"?>
-<w:ftr xmlns:wpc="http://schemas.microsoft.com/office/word/2010/wordprocessingCanvas" xmlns:cx="http://schemas.microsoft.com/office/drawing/2014/chartex" xmlns:cx1="http://schemas.microsoft.com/office/drawing/2015/9/8/chartex" xmlns:cx2="http://schemas.microsoft.com/office/drawing/2015/10/21/chartex" xmlns:cx3="http://schemas.microsoft.com/office/drawing/2016/5/9/chartex" xmlns:cx4="http://schemas.microsoft.com/office/drawing/2016/5/10/chartex" xmlns:cx5="http://schemas.microsoft.com/office/drawing/2016/5/11/chartex" xmlns:cx6="http://schemas.microsoft.com/office/drawing/2016/5/12/chartex" xmlns:cx7="http://schemas.microsoft.com/office/drawing/2016/5/13/chartex" xmlns:cx8="http://schemas.microsoft.com/office/drawing/2016/5/14/chartex" xmlns:mc="http://schemas.openxmlformats.org/markup-compatibility/2006" xmlns:aink="http://schemas.microsoft.com/office/drawing/2016/ink" xmlns:am3d="http://schemas.microsoft.com/office/drawing/2017/model3d" xmlns:o="urn:schemas-microsoft-com:office:office" xmlns:oel="http://schemas.microsoft.com/office/2019/extlst" xmlns:r="http://schemas.openxmlformats.org/officeDocument/2006/relationships" xmlns:m="http://schemas.openxmlformats.org/officeDocument/2006/math" xmlns:v="urn:schemas-microsoft-com:vml" xmlns:wp14="http://schemas.microsoft.com/office/word/2010/wordprocessingDrawing" xmlns:wp="http://schemas.openxmlformats.org/drawingml/2006/wordprocessingDrawing" xmlns:w10="urn:schemas-microsoft-com:office:word" xmlns:w="http://schemas.openxmlformats.org/wordprocessingml/2006/main" xmlns:w14="http://schemas.microsoft.com/office/word/2010/wordml" xmlns:w15="http://schemas.microsoft.com/office/word/2012/wordml" xmlns:w16cex="http://schemas.microsoft.com/office/word/2018/wordml/cex" xmlns:w16cid="http://schemas.microsoft.com/office/word/2016/wordml/cid" xmlns:w16="http://schemas.microsoft.com/office/word/2018/wordml" xmlns:w16du="http://schemas.microsoft.com/office/word/2023/wordml/word16du" xmlns:w16sdtdh="http://schemas.microsoft.com/office/word/2020/wordml/sdtdatahash" xmlns:w16sdtfl="http://schemas.microsoft.com/office/word/2024/wordml/sdtformatlock" xmlns:w16se="http://schemas.microsoft.com/office/word/2015/wordml/symex" xmlns:wpg="http://schemas.microsoft.com/office/word/2010/wordprocessingGroup" xmlns:wpi="http://schemas.microsoft.com/office/word/2010/wordprocessingInk" xmlns:wne="http://schemas.microsoft.com/office/word/2006/wordml" xmlns:wps="http://schemas.microsoft.com/office/word/2010/wordprocessingShape" mc:Ignorable="w14 w15 w16se w16cid w16 w16cex w16sdtdh w16sdtfl w16du wp14">
+<w:ftr xmlns:wpc="http://schemas.microsoft.com/office/word/2010/wordprocessingCanvas" xmlns:cx="http://schemas.microsoft.com/office/drawing/2014/chartex" xmlns:cx1="http://schemas.microsoft.com/office/drawing/2015/9/8/chartex" xmlns:cx2="http://schemas.microsoft.com/office/drawing/2015/10/21/chartex" xmlns:cx3="http://schemas.microsoft.com/office/drawing/2016/5/9/chartex" xmlns:cx4="http://schemas.microsoft.com/office/drawing/2016/5/10/chartex" xmlns:cx5="http://schemas.microsoft.com/office/drawing/2016/5/11/chartex" xmlns:cx6="http://schemas.microsoft.com/office/drawing/2016/5/12/chartex" xmlns:cx7="http://schemas.microsoft.com/office/drawing/2016/5/13/chartex" xmlns:cx8="http://schemas.microsoft.com/office/drawing/2016/5/14/chartex" xmlns:mc="http://schemas.openxmlformats.org/markup-compatibility/2006" xmlns:aink="http://schemas.microsoft.com/office/drawing/2016/ink" xmlns:am3d="http://schemas.microsoft.com/office/drawing/2017/model3d" xmlns:o="urn:schemas-microsoft-com:office:office" xmlns:oel="http://schemas.microsoft.com/office/2019/extlst" xmlns:r="http://schemas.openxmlformats.org/officeDocument/2006/relationships" xmlns:m="http://schemas.openxmlformats.org/officeDocument/2006/math" xmlns:v="urn:schemas-microsoft-com:vml" xmlns:wp14="http://schemas.microsoft.com/office/word/2010/wordprocessingDrawing" xmlns:wp="http://schemas.openxmlformats.org/drawingml/2006/wordprocessingDrawing" xmlns:w10="urn:schemas-microsoft-com:office:word" xmlns:w="http://schemas.openxmlformats.org/wordprocessingml/2006/main" xmlns:w14="http://schemas.microsoft.com/office/word/2010/wordml" xmlns:w15="http://schemas.microsoft.com/office/word/2012/wordml" xmlns:w16cex="http://schemas.microsoft.com/office/word/2018/wordml/cex" xmlns:w16cid="http://schemas.microsoft.com/office/word/2016/wordml/cid" xmlns:w16="http://schemas.microsoft.com/office/word/2018/wordml" xmlns:w16sdtdh="http://schemas.microsoft.com/office/word/2020/wordml/sdtdatahash" xmlns:w16se="http://schemas.microsoft.com/office/word/2015/wordml/symex" xmlns:wpg="http://schemas.microsoft.com/office/word/2010/wordprocessingGroup" xmlns:wpi="http://schemas.microsoft.com/office/word/2010/wordprocessingInk" xmlns:wne="http://schemas.microsoft.com/office/word/2006/wordml" xmlns:wps="http://schemas.microsoft.com/office/word/2010/wordprocessingShape" mc:Ignorable="w14 w15 w16se w16cid w16 w16cex w16sdtdh wp14">
   <w:p>
     <w:pPr>
       <w:pStyle w:val="Rodap"/>
@@ -7468,7 +7571,7 @@
 </file>
 
 <file path=word/footer2.xml><?xml version="1.0" encoding="utf-8"?>
-<w:ftr xmlns:wpc="http://schemas.microsoft.com/office/word/2010/wordprocessingCanvas" xmlns:cx="http://schemas.microsoft.com/office/drawing/2014/chartex" xmlns:cx1="http://schemas.microsoft.com/office/drawing/2015/9/8/chartex" xmlns:cx2="http://schemas.microsoft.com/office/drawing/2015/10/21/chartex" xmlns:cx3="http://schemas.microsoft.com/office/drawing/2016/5/9/chartex" xmlns:cx4="http://schemas.microsoft.com/office/drawing/2016/5/10/chartex" xmlns:cx5="http://schemas.microsoft.com/office/drawing/2016/5/11/chartex" xmlns:cx6="http://schemas.microsoft.com/office/drawing/2016/5/12/chartex" xmlns:cx7="http://schemas.microsoft.com/office/drawing/2016/5/13/chartex" xmlns:cx8="http://schemas.microsoft.com/office/drawing/2016/5/14/chartex" xmlns:mc="http://schemas.openxmlformats.org/markup-compatibility/2006" xmlns:aink="http://schemas.microsoft.com/office/drawing/2016/ink" xmlns:am3d="http://schemas.microsoft.com/office/drawing/2017/model3d" xmlns:o="urn:schemas-microsoft-com:office:office" xmlns:oel="http://schemas.microsoft.com/office/2019/extlst" xmlns:r="http://schemas.openxmlformats.org/officeDocument/2006/relationships" xmlns:m="http://schemas.openxmlformats.org/officeDocument/2006/math" xmlns:v="urn:schemas-microsoft-com:vml" xmlns:wp14="http://schemas.microsoft.com/office/word/2010/wordprocessingDrawing" xmlns:wp="http://schemas.openxmlformats.org/drawingml/2006/wordprocessingDrawing" xmlns:w10="urn:schemas-microsoft-com:office:word" xmlns:w="http://schemas.openxmlformats.org/wordprocessingml/2006/main" xmlns:w14="http://schemas.microsoft.com/office/word/2010/wordml" xmlns:w15="http://schemas.microsoft.com/office/word/2012/wordml" xmlns:w16cex="http://schemas.microsoft.com/office/word/2018/wordml/cex" xmlns:w16cid="http://schemas.microsoft.com/office/word/2016/wordml/cid" xmlns:w16="http://schemas.microsoft.com/office/word/2018/wordml" xmlns:w16du="http://schemas.microsoft.com/office/word/2023/wordml/word16du" xmlns:w16sdtdh="http://schemas.microsoft.com/office/word/2020/wordml/sdtdatahash" xmlns:w16sdtfl="http://schemas.microsoft.com/office/word/2024/wordml/sdtformatlock" xmlns:w16se="http://schemas.microsoft.com/office/word/2015/wordml/symex" xmlns:wpg="http://schemas.microsoft.com/office/word/2010/wordprocessingGroup" xmlns:wpi="http://schemas.microsoft.com/office/word/2010/wordprocessingInk" xmlns:wne="http://schemas.microsoft.com/office/word/2006/wordml" xmlns:wps="http://schemas.microsoft.com/office/word/2010/wordprocessingShape" mc:Ignorable="w14 w15 w16se w16cid w16 w16cex w16sdtdh w16sdtfl w16du wp14">
+<w:ftr xmlns:wpc="http://schemas.microsoft.com/office/word/2010/wordprocessingCanvas" xmlns:cx="http://schemas.microsoft.com/office/drawing/2014/chartex" xmlns:cx1="http://schemas.microsoft.com/office/drawing/2015/9/8/chartex" xmlns:cx2="http://schemas.microsoft.com/office/drawing/2015/10/21/chartex" xmlns:cx3="http://schemas.microsoft.com/office/drawing/2016/5/9/chartex" xmlns:cx4="http://schemas.microsoft.com/office/drawing/2016/5/10/chartex" xmlns:cx5="http://schemas.microsoft.com/office/drawing/2016/5/11/chartex" xmlns:cx6="http://schemas.microsoft.com/office/drawing/2016/5/12/chartex" xmlns:cx7="http://schemas.microsoft.com/office/drawing/2016/5/13/chartex" xmlns:cx8="http://schemas.microsoft.com/office/drawing/2016/5/14/chartex" xmlns:mc="http://schemas.openxmlformats.org/markup-compatibility/2006" xmlns:aink="http://schemas.microsoft.com/office/drawing/2016/ink" xmlns:am3d="http://schemas.microsoft.com/office/drawing/2017/model3d" xmlns:o="urn:schemas-microsoft-com:office:office" xmlns:oel="http://schemas.microsoft.com/office/2019/extlst" xmlns:r="http://schemas.openxmlformats.org/officeDocument/2006/relationships" xmlns:m="http://schemas.openxmlformats.org/officeDocument/2006/math" xmlns:v="urn:schemas-microsoft-com:vml" xmlns:wp14="http://schemas.microsoft.com/office/word/2010/wordprocessingDrawing" xmlns:wp="http://schemas.openxmlformats.org/drawingml/2006/wordprocessingDrawing" xmlns:w10="urn:schemas-microsoft-com:office:word" xmlns:w="http://schemas.openxmlformats.org/wordprocessingml/2006/main" xmlns:w14="http://schemas.microsoft.com/office/word/2010/wordml" xmlns:w15="http://schemas.microsoft.com/office/word/2012/wordml" xmlns:w16cex="http://schemas.microsoft.com/office/word/2018/wordml/cex" xmlns:w16cid="http://schemas.microsoft.com/office/word/2016/wordml/cid" xmlns:w16="http://schemas.microsoft.com/office/word/2018/wordml" xmlns:w16sdtdh="http://schemas.microsoft.com/office/word/2020/wordml/sdtdatahash" xmlns:w16se="http://schemas.microsoft.com/office/word/2015/wordml/symex" xmlns:wpg="http://schemas.microsoft.com/office/word/2010/wordprocessingGroup" xmlns:wpi="http://schemas.microsoft.com/office/word/2010/wordprocessingInk" xmlns:wne="http://schemas.microsoft.com/office/word/2006/wordml" xmlns:wps="http://schemas.microsoft.com/office/word/2010/wordprocessingShape" mc:Ignorable="w14 w15 w16se w16cid w16 w16cex w16sdtdh wp14">
   <w:p>
     <w:pPr>
       <w:pStyle w:val="Rodap"/>
@@ -7478,7 +7581,7 @@
 </file>
 
 <file path=word/footer3.xml><?xml version="1.0" encoding="utf-8"?>
-<w:ftr xmlns:wpc="http://schemas.microsoft.com/office/word/2010/wordprocessingCanvas" xmlns:cx="http://schemas.microsoft.com/office/drawing/2014/chartex" xmlns:cx1="http://schemas.microsoft.com/office/drawing/2015/9/8/chartex" xmlns:cx2="http://schemas.microsoft.com/office/drawing/2015/10/21/chartex" xmlns:cx3="http://schemas.microsoft.com/office/drawing/2016/5/9/chartex" xmlns:cx4="http://schemas.microsoft.com/office/drawing/2016/5/10/chartex" xmlns:cx5="http://schemas.microsoft.com/office/drawing/2016/5/11/chartex" xmlns:cx6="http://schemas.microsoft.com/office/drawing/2016/5/12/chartex" xmlns:cx7="http://schemas.microsoft.com/office/drawing/2016/5/13/chartex" xmlns:cx8="http://schemas.microsoft.com/office/drawing/2016/5/14/chartex" xmlns:mc="http://schemas.openxmlformats.org/markup-compatibility/2006" xmlns:aink="http://schemas.microsoft.com/office/drawing/2016/ink" xmlns:am3d="http://schemas.microsoft.com/office/drawing/2017/model3d" xmlns:o="urn:schemas-microsoft-com:office:office" xmlns:oel="http://schemas.microsoft.com/office/2019/extlst" xmlns:r="http://schemas.openxmlformats.org/officeDocument/2006/relationships" xmlns:m="http://schemas.openxmlformats.org/officeDocument/2006/math" xmlns:v="urn:schemas-microsoft-com:vml" xmlns:wp14="http://schemas.microsoft.com/office/word/2010/wordprocessingDrawing" xmlns:wp="http://schemas.openxmlformats.org/drawingml/2006/wordprocessingDrawing" xmlns:w10="urn:schemas-microsoft-com:office:word" xmlns:w="http://schemas.openxmlformats.org/wordprocessingml/2006/main" xmlns:w14="http://schemas.microsoft.com/office/word/2010/wordml" xmlns:w15="http://schemas.microsoft.com/office/word/2012/wordml" xmlns:w16cex="http://schemas.microsoft.com/office/word/2018/wordml/cex" xmlns:w16cid="http://schemas.microsoft.com/office/word/2016/wordml/cid" xmlns:w16="http://schemas.microsoft.com/office/word/2018/wordml" xmlns:w16du="http://schemas.microsoft.com/office/word/2023/wordml/word16du" xmlns:w16sdtdh="http://schemas.microsoft.com/office/word/2020/wordml/sdtdatahash" xmlns:w16sdtfl="http://schemas.microsoft.com/office/word/2024/wordml/sdtformatlock" xmlns:w16se="http://schemas.microsoft.com/office/word/2015/wordml/symex" xmlns:wpg="http://schemas.microsoft.com/office/word/2010/wordprocessingGroup" xmlns:wpi="http://schemas.microsoft.com/office/word/2010/wordprocessingInk" xmlns:wne="http://schemas.microsoft.com/office/word/2006/wordml" xmlns:wps="http://schemas.microsoft.com/office/word/2010/wordprocessingShape" mc:Ignorable="w14 w15 w16se w16cid w16 w16cex w16sdtdh w16sdtfl w16du wp14">
+<w:ftr xmlns:wpc="http://schemas.microsoft.com/office/word/2010/wordprocessingCanvas" xmlns:cx="http://schemas.microsoft.com/office/drawing/2014/chartex" xmlns:cx1="http://schemas.microsoft.com/office/drawing/2015/9/8/chartex" xmlns:cx2="http://schemas.microsoft.com/office/drawing/2015/10/21/chartex" xmlns:cx3="http://schemas.microsoft.com/office/drawing/2016/5/9/chartex" xmlns:cx4="http://schemas.microsoft.com/office/drawing/2016/5/10/chartex" xmlns:cx5="http://schemas.microsoft.com/office/drawing/2016/5/11/chartex" xmlns:cx6="http://schemas.microsoft.com/office/drawing/2016/5/12/chartex" xmlns:cx7="http://schemas.microsoft.com/office/drawing/2016/5/13/chartex" xmlns:cx8="http://schemas.microsoft.com/office/drawing/2016/5/14/chartex" xmlns:mc="http://schemas.openxmlformats.org/markup-compatibility/2006" xmlns:aink="http://schemas.microsoft.com/office/drawing/2016/ink" xmlns:am3d="http://schemas.microsoft.com/office/drawing/2017/model3d" xmlns:o="urn:schemas-microsoft-com:office:office" xmlns:oel="http://schemas.microsoft.com/office/2019/extlst" xmlns:r="http://schemas.openxmlformats.org/officeDocument/2006/relationships" xmlns:m="http://schemas.openxmlformats.org/officeDocument/2006/math" xmlns:v="urn:schemas-microsoft-com:vml" xmlns:wp14="http://schemas.microsoft.com/office/word/2010/wordprocessingDrawing" xmlns:wp="http://schemas.openxmlformats.org/drawingml/2006/wordprocessingDrawing" xmlns:w10="urn:schemas-microsoft-com:office:word" xmlns:w="http://schemas.openxmlformats.org/wordprocessingml/2006/main" xmlns:w14="http://schemas.microsoft.com/office/word/2010/wordml" xmlns:w15="http://schemas.microsoft.com/office/word/2012/wordml" xmlns:w16cex="http://schemas.microsoft.com/office/word/2018/wordml/cex" xmlns:w16cid="http://schemas.microsoft.com/office/word/2016/wordml/cid" xmlns:w16="http://schemas.microsoft.com/office/word/2018/wordml" xmlns:w16sdtdh="http://schemas.microsoft.com/office/word/2020/wordml/sdtdatahash" xmlns:w16se="http://schemas.microsoft.com/office/word/2015/wordml/symex" xmlns:wpg="http://schemas.microsoft.com/office/word/2010/wordprocessingGroup" xmlns:wpi="http://schemas.microsoft.com/office/word/2010/wordprocessingInk" xmlns:wne="http://schemas.microsoft.com/office/word/2006/wordml" xmlns:wps="http://schemas.microsoft.com/office/word/2010/wordprocessingShape" mc:Ignorable="w14 w15 w16se w16cid w16 w16cex w16sdtdh wp14">
   <w:p>
     <w:pPr>
       <w:pStyle w:val="Rodap"/>
@@ -7488,7 +7591,7 @@
 </file>
 
 <file path=word/footnotes.xml><?xml version="1.0" encoding="utf-8"?>
-<w:footnotes xmlns:wpc="http://schemas.microsoft.com/office/word/2010/wordprocessingCanvas" xmlns:cx="http://schemas.microsoft.com/office/drawing/2014/chartex" xmlns:cx1="http://schemas.microsoft.com/office/drawing/2015/9/8/chartex" xmlns:cx2="http://schemas.microsoft.com/office/drawing/2015/10/21/chartex" xmlns:cx3="http://schemas.microsoft.com/office/drawing/2016/5/9/chartex" xmlns:cx4="http://schemas.microsoft.com/office/drawing/2016/5/10/chartex" xmlns:cx5="http://schemas.microsoft.com/office/drawing/2016/5/11/chartex" xmlns:cx6="http://schemas.microsoft.com/office/drawing/2016/5/12/chartex" xmlns:cx7="http://schemas.microsoft.com/office/drawing/2016/5/13/chartex" xmlns:cx8="http://schemas.microsoft.com/office/drawing/2016/5/14/chartex" xmlns:mc="http://schemas.openxmlformats.org/markup-compatibility/2006" xmlns:aink="http://schemas.microsoft.com/office/drawing/2016/ink" xmlns:am3d="http://schemas.microsoft.com/office/drawing/2017/model3d" xmlns:o="urn:schemas-microsoft-com:office:office" xmlns:oel="http://schemas.microsoft.com/office/2019/extlst" xmlns:r="http://schemas.openxmlformats.org/officeDocument/2006/relationships" xmlns:m="http://schemas.openxmlformats.org/officeDocument/2006/math" xmlns:v="urn:schemas-microsoft-com:vml" xmlns:wp14="http://schemas.microsoft.com/office/word/2010/wordprocessingDrawing" xmlns:wp="http://schemas.openxmlformats.org/drawingml/2006/wordprocessingDrawing" xmlns:w10="urn:schemas-microsoft-com:office:word" xmlns:w="http://schemas.openxmlformats.org/wordprocessingml/2006/main" xmlns:w14="http://schemas.microsoft.com/office/word/2010/wordml" xmlns:w15="http://schemas.microsoft.com/office/word/2012/wordml" xmlns:w16cex="http://schemas.microsoft.com/office/word/2018/wordml/cex" xmlns:w16cid="http://schemas.microsoft.com/office/word/2016/wordml/cid" xmlns:w16="http://schemas.microsoft.com/office/word/2018/wordml" xmlns:w16du="http://schemas.microsoft.com/office/word/2023/wordml/word16du" xmlns:w16sdtdh="http://schemas.microsoft.com/office/word/2020/wordml/sdtdatahash" xmlns:w16sdtfl="http://schemas.microsoft.com/office/word/2024/wordml/sdtformatlock" xmlns:w16se="http://schemas.microsoft.com/office/word/2015/wordml/symex" xmlns:wpg="http://schemas.microsoft.com/office/word/2010/wordprocessingGroup" xmlns:wpi="http://schemas.microsoft.com/office/word/2010/wordprocessingInk" xmlns:wne="http://schemas.microsoft.com/office/word/2006/wordml" xmlns:wps="http://schemas.microsoft.com/office/word/2010/wordprocessingShape" mc:Ignorable="w14 w15 w16se w16cid w16 w16cex w16sdtdh w16sdtfl w16du wp14">
+<w:footnotes xmlns:wpc="http://schemas.microsoft.com/office/word/2010/wordprocessingCanvas" xmlns:cx="http://schemas.microsoft.com/office/drawing/2014/chartex" xmlns:cx1="http://schemas.microsoft.com/office/drawing/2015/9/8/chartex" xmlns:cx2="http://schemas.microsoft.com/office/drawing/2015/10/21/chartex" xmlns:cx3="http://schemas.microsoft.com/office/drawing/2016/5/9/chartex" xmlns:cx4="http://schemas.microsoft.com/office/drawing/2016/5/10/chartex" xmlns:cx5="http://schemas.microsoft.com/office/drawing/2016/5/11/chartex" xmlns:cx6="http://schemas.microsoft.com/office/drawing/2016/5/12/chartex" xmlns:cx7="http://schemas.microsoft.com/office/drawing/2016/5/13/chartex" xmlns:cx8="http://schemas.microsoft.com/office/drawing/2016/5/14/chartex" xmlns:mc="http://schemas.openxmlformats.org/markup-compatibility/2006" xmlns:aink="http://schemas.microsoft.com/office/drawing/2016/ink" xmlns:am3d="http://schemas.microsoft.com/office/drawing/2017/model3d" xmlns:o="urn:schemas-microsoft-com:office:office" xmlns:oel="http://schemas.microsoft.com/office/2019/extlst" xmlns:r="http://schemas.openxmlformats.org/officeDocument/2006/relationships" xmlns:m="http://schemas.openxmlformats.org/officeDocument/2006/math" xmlns:v="urn:schemas-microsoft-com:vml" xmlns:wp14="http://schemas.microsoft.com/office/word/2010/wordprocessingDrawing" xmlns:wp="http://schemas.openxmlformats.org/drawingml/2006/wordprocessingDrawing" xmlns:w10="urn:schemas-microsoft-com:office:word" xmlns:w="http://schemas.openxmlformats.org/wordprocessingml/2006/main" xmlns:w14="http://schemas.microsoft.com/office/word/2010/wordml" xmlns:w15="http://schemas.microsoft.com/office/word/2012/wordml" xmlns:w16cex="http://schemas.microsoft.com/office/word/2018/wordml/cex" xmlns:w16cid="http://schemas.microsoft.com/office/word/2016/wordml/cid" xmlns:w16="http://schemas.microsoft.com/office/word/2018/wordml" xmlns:w16sdtdh="http://schemas.microsoft.com/office/word/2020/wordml/sdtdatahash" xmlns:w16se="http://schemas.microsoft.com/office/word/2015/wordml/symex" xmlns:wpg="http://schemas.microsoft.com/office/word/2010/wordprocessingGroup" xmlns:wpi="http://schemas.microsoft.com/office/word/2010/wordprocessingInk" xmlns:wne="http://schemas.microsoft.com/office/word/2006/wordml" xmlns:wps="http://schemas.microsoft.com/office/word/2010/wordprocessingShape" mc:Ignorable="w14 w15 w16se w16cid w16 w16cex w16sdtdh wp14">
   <w:footnote w:type="separator" w:id="-1">
     <w:p>
       <w:pPr>
@@ -7520,7 +7623,7 @@
 </file>
 
 <file path=word/header1.xml><?xml version="1.0" encoding="utf-8"?>
-<w:hdr xmlns:wpc="http://schemas.microsoft.com/office/word/2010/wordprocessingCanvas" xmlns:cx="http://schemas.microsoft.com/office/drawing/2014/chartex" xmlns:cx1="http://schemas.microsoft.com/office/drawing/2015/9/8/chartex" xmlns:cx2="http://schemas.microsoft.com/office/drawing/2015/10/21/chartex" xmlns:cx3="http://schemas.microsoft.com/office/drawing/2016/5/9/chartex" xmlns:cx4="http://schemas.microsoft.com/office/drawing/2016/5/10/chartex" xmlns:cx5="http://schemas.microsoft.com/office/drawing/2016/5/11/chartex" xmlns:cx6="http://schemas.microsoft.com/office/drawing/2016/5/12/chartex" xmlns:cx7="http://schemas.microsoft.com/office/drawing/2016/5/13/chartex" xmlns:cx8="http://schemas.microsoft.com/office/drawing/2016/5/14/chartex" xmlns:mc="http://schemas.openxmlformats.org/markup-compatibility/2006" xmlns:aink="http://schemas.microsoft.com/office/drawing/2016/ink" xmlns:am3d="http://schemas.microsoft.com/office/drawing/2017/model3d" xmlns:o="urn:schemas-microsoft-com:office:office" xmlns:oel="http://schemas.microsoft.com/office/2019/extlst" xmlns:r="http://schemas.openxmlformats.org/officeDocument/2006/relationships" xmlns:m="http://schemas.openxmlformats.org/officeDocument/2006/math" xmlns:v="urn:schemas-microsoft-com:vml" xmlns:wp14="http://schemas.microsoft.com/office/word/2010/wordprocessingDrawing" xmlns:wp="http://schemas.openxmlformats.org/drawingml/2006/wordprocessingDrawing" xmlns:w10="urn:schemas-microsoft-com:office:word" xmlns:w="http://schemas.openxmlformats.org/wordprocessingml/2006/main" xmlns:w14="http://schemas.microsoft.com/office/word/2010/wordml" xmlns:w15="http://schemas.microsoft.com/office/word/2012/wordml" xmlns:w16cex="http://schemas.microsoft.com/office/word/2018/wordml/cex" xmlns:w16cid="http://schemas.microsoft.com/office/word/2016/wordml/cid" xmlns:w16="http://schemas.microsoft.com/office/word/2018/wordml" xmlns:w16du="http://schemas.microsoft.com/office/word/2023/wordml/word16du" xmlns:w16sdtdh="http://schemas.microsoft.com/office/word/2020/wordml/sdtdatahash" xmlns:w16sdtfl="http://schemas.microsoft.com/office/word/2024/wordml/sdtformatlock" xmlns:w16se="http://schemas.microsoft.com/office/word/2015/wordml/symex" xmlns:wpg="http://schemas.microsoft.com/office/word/2010/wordprocessingGroup" xmlns:wpi="http://schemas.microsoft.com/office/word/2010/wordprocessingInk" xmlns:wne="http://schemas.microsoft.com/office/word/2006/wordml" xmlns:wps="http://schemas.microsoft.com/office/word/2010/wordprocessingShape" mc:Ignorable="w14 w15 w16se w16cid w16 w16cex w16sdtdh w16sdtfl w16du wp14">
+<w:hdr xmlns:wpc="http://schemas.microsoft.com/office/word/2010/wordprocessingCanvas" xmlns:cx="http://schemas.microsoft.com/office/drawing/2014/chartex" xmlns:cx1="http://schemas.microsoft.com/office/drawing/2015/9/8/chartex" xmlns:cx2="http://schemas.microsoft.com/office/drawing/2015/10/21/chartex" xmlns:cx3="http://schemas.microsoft.com/office/drawing/2016/5/9/chartex" xmlns:cx4="http://schemas.microsoft.com/office/drawing/2016/5/10/chartex" xmlns:cx5="http://schemas.microsoft.com/office/drawing/2016/5/11/chartex" xmlns:cx6="http://schemas.microsoft.com/office/drawing/2016/5/12/chartex" xmlns:cx7="http://schemas.microsoft.com/office/drawing/2016/5/13/chartex" xmlns:cx8="http://schemas.microsoft.com/office/drawing/2016/5/14/chartex" xmlns:mc="http://schemas.openxmlformats.org/markup-compatibility/2006" xmlns:aink="http://schemas.microsoft.com/office/drawing/2016/ink" xmlns:am3d="http://schemas.microsoft.com/office/drawing/2017/model3d" xmlns:o="urn:schemas-microsoft-com:office:office" xmlns:oel="http://schemas.microsoft.com/office/2019/extlst" xmlns:r="http://schemas.openxmlformats.org/officeDocument/2006/relationships" xmlns:m="http://schemas.openxmlformats.org/officeDocument/2006/math" xmlns:v="urn:schemas-microsoft-com:vml" xmlns:wp14="http://schemas.microsoft.com/office/word/2010/wordprocessingDrawing" xmlns:wp="http://schemas.openxmlformats.org/drawingml/2006/wordprocessingDrawing" xmlns:w10="urn:schemas-microsoft-com:office:word" xmlns:w="http://schemas.openxmlformats.org/wordprocessingml/2006/main" xmlns:w14="http://schemas.microsoft.com/office/word/2010/wordml" xmlns:w15="http://schemas.microsoft.com/office/word/2012/wordml" xmlns:w16cex="http://schemas.microsoft.com/office/word/2018/wordml/cex" xmlns:w16cid="http://schemas.microsoft.com/office/word/2016/wordml/cid" xmlns:w16="http://schemas.microsoft.com/office/word/2018/wordml" xmlns:w16sdtdh="http://schemas.microsoft.com/office/word/2020/wordml/sdtdatahash" xmlns:w16se="http://schemas.microsoft.com/office/word/2015/wordml/symex" xmlns:wpg="http://schemas.microsoft.com/office/word/2010/wordprocessingGroup" xmlns:wpi="http://schemas.microsoft.com/office/word/2010/wordprocessingInk" xmlns:wne="http://schemas.microsoft.com/office/word/2006/wordml" xmlns:wps="http://schemas.microsoft.com/office/word/2010/wordprocessingShape" mc:Ignorable="w14 w15 w16se w16cid w16 w16cex w16sdtdh wp14">
   <w:p>
     <w:pPr>
       <w:pStyle w:val="Cabealho"/>
@@ -7530,7 +7633,7 @@
 </file>
 
 <file path=word/header2.xml><?xml version="1.0" encoding="utf-8"?>
-<w:hdr xmlns:wpc="http://schemas.microsoft.com/office/word/2010/wordprocessingCanvas" xmlns:cx="http://schemas.microsoft.com/office/drawing/2014/chartex" xmlns:cx1="http://schemas.microsoft.com/office/drawing/2015/9/8/chartex" xmlns:cx2="http://schemas.microsoft.com/office/drawing/2015/10/21/chartex" xmlns:cx3="http://schemas.microsoft.com/office/drawing/2016/5/9/chartex" xmlns:cx4="http://schemas.microsoft.com/office/drawing/2016/5/10/chartex" xmlns:cx5="http://schemas.microsoft.com/office/drawing/2016/5/11/chartex" xmlns:cx6="http://schemas.microsoft.com/office/drawing/2016/5/12/chartex" xmlns:cx7="http://schemas.microsoft.com/office/drawing/2016/5/13/chartex" xmlns:cx8="http://schemas.microsoft.com/office/drawing/2016/5/14/chartex" xmlns:mc="http://schemas.openxmlformats.org/markup-compatibility/2006" xmlns:aink="http://schemas.microsoft.com/office/drawing/2016/ink" xmlns:am3d="http://schemas.microsoft.com/office/drawing/2017/model3d" xmlns:o="urn:schemas-microsoft-com:office:office" xmlns:oel="http://schemas.microsoft.com/office/2019/extlst" xmlns:r="http://schemas.openxmlformats.org/officeDocument/2006/relationships" xmlns:m="http://schemas.openxmlformats.org/officeDocument/2006/math" xmlns:v="urn:schemas-microsoft-com:vml" xmlns:wp14="http://schemas.microsoft.com/office/word/2010/wordprocessingDrawing" xmlns:wp="http://schemas.openxmlformats.org/drawingml/2006/wordprocessingDrawing" xmlns:w10="urn:schemas-microsoft-com:office:word" xmlns:w="http://schemas.openxmlformats.org/wordprocessingml/2006/main" xmlns:w14="http://schemas.microsoft.com/office/word/2010/wordml" xmlns:w15="http://schemas.microsoft.com/office/word/2012/wordml" xmlns:w16cex="http://schemas.microsoft.com/office/word/2018/wordml/cex" xmlns:w16cid="http://schemas.microsoft.com/office/word/2016/wordml/cid" xmlns:w16="http://schemas.microsoft.com/office/word/2018/wordml" xmlns:w16du="http://schemas.microsoft.com/office/word/2023/wordml/word16du" xmlns:w16sdtdh="http://schemas.microsoft.com/office/word/2020/wordml/sdtdatahash" xmlns:w16sdtfl="http://schemas.microsoft.com/office/word/2024/wordml/sdtformatlock" xmlns:w16se="http://schemas.microsoft.com/office/word/2015/wordml/symex" xmlns:wpg="http://schemas.microsoft.com/office/word/2010/wordprocessingGroup" xmlns:wpi="http://schemas.microsoft.com/office/word/2010/wordprocessingInk" xmlns:wne="http://schemas.microsoft.com/office/word/2006/wordml" xmlns:wps="http://schemas.microsoft.com/office/word/2010/wordprocessingShape" mc:Ignorable="w14 w15 w16se w16cid w16 w16cex w16sdtdh w16sdtfl w16du wp14">
+<w:hdr xmlns:wpc="http://schemas.microsoft.com/office/word/2010/wordprocessingCanvas" xmlns:cx="http://schemas.microsoft.com/office/drawing/2014/chartex" xmlns:cx1="http://schemas.microsoft.com/office/drawing/2015/9/8/chartex" xmlns:cx2="http://schemas.microsoft.com/office/drawing/2015/10/21/chartex" xmlns:cx3="http://schemas.microsoft.com/office/drawing/2016/5/9/chartex" xmlns:cx4="http://schemas.microsoft.com/office/drawing/2016/5/10/chartex" xmlns:cx5="http://schemas.microsoft.com/office/drawing/2016/5/11/chartex" xmlns:cx6="http://schemas.microsoft.com/office/drawing/2016/5/12/chartex" xmlns:cx7="http://schemas.microsoft.com/office/drawing/2016/5/13/chartex" xmlns:cx8="http://schemas.microsoft.com/office/drawing/2016/5/14/chartex" xmlns:mc="http://schemas.openxmlformats.org/markup-compatibility/2006" xmlns:aink="http://schemas.microsoft.com/office/drawing/2016/ink" xmlns:am3d="http://schemas.microsoft.com/office/drawing/2017/model3d" xmlns:o="urn:schemas-microsoft-com:office:office" xmlns:oel="http://schemas.microsoft.com/office/2019/extlst" xmlns:r="http://schemas.openxmlformats.org/officeDocument/2006/relationships" xmlns:m="http://schemas.openxmlformats.org/officeDocument/2006/math" xmlns:v="urn:schemas-microsoft-com:vml" xmlns:wp14="http://schemas.microsoft.com/office/word/2010/wordprocessingDrawing" xmlns:wp="http://schemas.openxmlformats.org/drawingml/2006/wordprocessingDrawing" xmlns:w10="urn:schemas-microsoft-com:office:word" xmlns:w="http://schemas.openxmlformats.org/wordprocessingml/2006/main" xmlns:w14="http://schemas.microsoft.com/office/word/2010/wordml" xmlns:w15="http://schemas.microsoft.com/office/word/2012/wordml" xmlns:w16cex="http://schemas.microsoft.com/office/word/2018/wordml/cex" xmlns:w16cid="http://schemas.microsoft.com/office/word/2016/wordml/cid" xmlns:w16="http://schemas.microsoft.com/office/word/2018/wordml" xmlns:w16sdtdh="http://schemas.microsoft.com/office/word/2020/wordml/sdtdatahash" xmlns:w16se="http://schemas.microsoft.com/office/word/2015/wordml/symex" xmlns:wpg="http://schemas.microsoft.com/office/word/2010/wordprocessingGroup" xmlns:wpi="http://schemas.microsoft.com/office/word/2010/wordprocessingInk" xmlns:wne="http://schemas.microsoft.com/office/word/2006/wordml" xmlns:wps="http://schemas.microsoft.com/office/word/2010/wordprocessingShape" mc:Ignorable="w14 w15 w16se w16cid w16 w16cex w16sdtdh wp14">
   <w:p>
     <w:pPr>
       <w:pStyle w:val="Cabealho"/>
@@ -7540,7 +7643,7 @@
 </file>
 
 <file path=word/header3.xml><?xml version="1.0" encoding="utf-8"?>
-<w:hdr xmlns:wpc="http://schemas.microsoft.com/office/word/2010/wordprocessingCanvas" xmlns:cx="http://schemas.microsoft.com/office/drawing/2014/chartex" xmlns:cx1="http://schemas.microsoft.com/office/drawing/2015/9/8/chartex" xmlns:cx2="http://schemas.microsoft.com/office/drawing/2015/10/21/chartex" xmlns:cx3="http://schemas.microsoft.com/office/drawing/2016/5/9/chartex" xmlns:cx4="http://schemas.microsoft.com/office/drawing/2016/5/10/chartex" xmlns:cx5="http://schemas.microsoft.com/office/drawing/2016/5/11/chartex" xmlns:cx6="http://schemas.microsoft.com/office/drawing/2016/5/12/chartex" xmlns:cx7="http://schemas.microsoft.com/office/drawing/2016/5/13/chartex" xmlns:cx8="http://schemas.microsoft.com/office/drawing/2016/5/14/chartex" xmlns:mc="http://schemas.openxmlformats.org/markup-compatibility/2006" xmlns:aink="http://schemas.microsoft.com/office/drawing/2016/ink" xmlns:am3d="http://schemas.microsoft.com/office/drawing/2017/model3d" xmlns:o="urn:schemas-microsoft-com:office:office" xmlns:oel="http://schemas.microsoft.com/office/2019/extlst" xmlns:r="http://schemas.openxmlformats.org/officeDocument/2006/relationships" xmlns:m="http://schemas.openxmlformats.org/officeDocument/2006/math" xmlns:v="urn:schemas-microsoft-com:vml" xmlns:wp14="http://schemas.microsoft.com/office/word/2010/wordprocessingDrawing" xmlns:wp="http://schemas.openxmlformats.org/drawingml/2006/wordprocessingDrawing" xmlns:w10="urn:schemas-microsoft-com:office:word" xmlns:w="http://schemas.openxmlformats.org/wordprocessingml/2006/main" xmlns:w14="http://schemas.microsoft.com/office/word/2010/wordml" xmlns:w15="http://schemas.microsoft.com/office/word/2012/wordml" xmlns:w16cex="http://schemas.microsoft.com/office/word/2018/wordml/cex" xmlns:w16cid="http://schemas.microsoft.com/office/word/2016/wordml/cid" xmlns:w16="http://schemas.microsoft.com/office/word/2018/wordml" xmlns:w16du="http://schemas.microsoft.com/office/word/2023/wordml/word16du" xmlns:w16sdtdh="http://schemas.microsoft.com/office/word/2020/wordml/sdtdatahash" xmlns:w16sdtfl="http://schemas.microsoft.com/office/word/2024/wordml/sdtformatlock" xmlns:w16se="http://schemas.microsoft.com/office/word/2015/wordml/symex" xmlns:wpg="http://schemas.microsoft.com/office/word/2010/wordprocessingGroup" xmlns:wpi="http://schemas.microsoft.com/office/word/2010/wordprocessingInk" xmlns:wne="http://schemas.microsoft.com/office/word/2006/wordml" xmlns:wps="http://schemas.microsoft.com/office/word/2010/wordprocessingShape" mc:Ignorable="w14 w15 w16se w16cid w16 w16cex w16sdtdh w16sdtfl w16du wp14">
+<w:hdr xmlns:wpc="http://schemas.microsoft.com/office/word/2010/wordprocessingCanvas" xmlns:cx="http://schemas.microsoft.com/office/drawing/2014/chartex" xmlns:cx1="http://schemas.microsoft.com/office/drawing/2015/9/8/chartex" xmlns:cx2="http://schemas.microsoft.com/office/drawing/2015/10/21/chartex" xmlns:cx3="http://schemas.microsoft.com/office/drawing/2016/5/9/chartex" xmlns:cx4="http://schemas.microsoft.com/office/drawing/2016/5/10/chartex" xmlns:cx5="http://schemas.microsoft.com/office/drawing/2016/5/11/chartex" xmlns:cx6="http://schemas.microsoft.com/office/drawing/2016/5/12/chartex" xmlns:cx7="http://schemas.microsoft.com/office/drawing/2016/5/13/chartex" xmlns:cx8="http://schemas.microsoft.com/office/drawing/2016/5/14/chartex" xmlns:mc="http://schemas.openxmlformats.org/markup-compatibility/2006" xmlns:aink="http://schemas.microsoft.com/office/drawing/2016/ink" xmlns:am3d="http://schemas.microsoft.com/office/drawing/2017/model3d" xmlns:o="urn:schemas-microsoft-com:office:office" xmlns:oel="http://schemas.microsoft.com/office/2019/extlst" xmlns:r="http://schemas.openxmlformats.org/officeDocument/2006/relationships" xmlns:m="http://schemas.openxmlformats.org/officeDocument/2006/math" xmlns:v="urn:schemas-microsoft-com:vml" xmlns:wp14="http://schemas.microsoft.com/office/word/2010/wordprocessingDrawing" xmlns:wp="http://schemas.openxmlformats.org/drawingml/2006/wordprocessingDrawing" xmlns:w10="urn:schemas-microsoft-com:office:word" xmlns:w="http://schemas.openxmlformats.org/wordprocessingml/2006/main" xmlns:w14="http://schemas.microsoft.com/office/word/2010/wordml" xmlns:w15="http://schemas.microsoft.com/office/word/2012/wordml" xmlns:w16cex="http://schemas.microsoft.com/office/word/2018/wordml/cex" xmlns:w16cid="http://schemas.microsoft.com/office/word/2016/wordml/cid" xmlns:w16="http://schemas.microsoft.com/office/word/2018/wordml" xmlns:w16sdtdh="http://schemas.microsoft.com/office/word/2020/wordml/sdtdatahash" xmlns:w16se="http://schemas.microsoft.com/office/word/2015/wordml/symex" xmlns:wpg="http://schemas.microsoft.com/office/word/2010/wordprocessingGroup" xmlns:wpi="http://schemas.microsoft.com/office/word/2010/wordprocessingInk" xmlns:wne="http://schemas.microsoft.com/office/word/2006/wordml" xmlns:wps="http://schemas.microsoft.com/office/word/2010/wordprocessingShape" mc:Ignorable="w14 w15 w16se w16cid w16 w16cex w16sdtdh wp14">
   <w:p>
     <w:pPr>
       <w:pStyle w:val="Cabealho"/>
@@ -7562,7 +7665,7 @@
 </file>
 
 <file path=word/numbering.xml><?xml version="1.0" encoding="utf-8"?>
-<w:numbering xmlns:wpc="http://schemas.microsoft.com/office/word/2010/wordprocessingCanvas" xmlns:cx="http://schemas.microsoft.com/office/drawing/2014/chartex" xmlns:cx1="http://schemas.microsoft.com/office/drawing/2015/9/8/chartex" xmlns:cx2="http://schemas.microsoft.com/office/drawing/2015/10/21/chartex" xmlns:cx3="http://schemas.microsoft.com/office/drawing/2016/5/9/chartex" xmlns:cx4="http://schemas.microsoft.com/office/drawing/2016/5/10/chartex" xmlns:cx5="http://schemas.microsoft.com/office/drawing/2016/5/11/chartex" xmlns:cx6="http://schemas.microsoft.com/office/drawing/2016/5/12/chartex" xmlns:cx7="http://schemas.microsoft.com/office/drawing/2016/5/13/chartex" xmlns:cx8="http://schemas.microsoft.com/office/drawing/2016/5/14/chartex" xmlns:mc="http://schemas.openxmlformats.org/markup-compatibility/2006" xmlns:aink="http://schemas.microsoft.com/office/drawing/2016/ink" xmlns:am3d="http://schemas.microsoft.com/office/drawing/2017/model3d" xmlns:o="urn:schemas-microsoft-com:office:office" xmlns:oel="http://schemas.microsoft.com/office/2019/extlst" xmlns:r="http://schemas.openxmlformats.org/officeDocument/2006/relationships" xmlns:m="http://schemas.openxmlformats.org/officeDocument/2006/math" xmlns:v="urn:schemas-microsoft-com:vml" xmlns:wp14="http://schemas.microsoft.com/office/word/2010/wordprocessingDrawing" xmlns:wp="http://schemas.openxmlformats.org/drawingml/2006/wordprocessingDrawing" xmlns:w10="urn:schemas-microsoft-com:office:word" xmlns:w="http://schemas.openxmlformats.org/wordprocessingml/2006/main" xmlns:w14="http://schemas.microsoft.com/office/word/2010/wordml" xmlns:w15="http://schemas.microsoft.com/office/word/2012/wordml" xmlns:w16cex="http://schemas.microsoft.com/office/word/2018/wordml/cex" xmlns:w16cid="http://schemas.microsoft.com/office/word/2016/wordml/cid" xmlns:w16="http://schemas.microsoft.com/office/word/2018/wordml" xmlns:w16du="http://schemas.microsoft.com/office/word/2023/wordml/word16du" xmlns:w16sdtdh="http://schemas.microsoft.com/office/word/2020/wordml/sdtdatahash" xmlns:w16sdtfl="http://schemas.microsoft.com/office/word/2024/wordml/sdtformatlock" xmlns:w16se="http://schemas.microsoft.com/office/word/2015/wordml/symex" xmlns:wpg="http://schemas.microsoft.com/office/word/2010/wordprocessingGroup" xmlns:wpi="http://schemas.microsoft.com/office/word/2010/wordprocessingInk" xmlns:wne="http://schemas.microsoft.com/office/word/2006/wordml" xmlns:wps="http://schemas.microsoft.com/office/word/2010/wordprocessingShape" mc:Ignorable="w14 w15 w16se w16cid w16 w16cex w16sdtdh w16sdtfl w16du wp14">
+<w:numbering xmlns:wpc="http://schemas.microsoft.com/office/word/2010/wordprocessingCanvas" xmlns:cx="http://schemas.microsoft.com/office/drawing/2014/chartex" xmlns:cx1="http://schemas.microsoft.com/office/drawing/2015/9/8/chartex" xmlns:cx2="http://schemas.microsoft.com/office/drawing/2015/10/21/chartex" xmlns:cx3="http://schemas.microsoft.com/office/drawing/2016/5/9/chartex" xmlns:cx4="http://schemas.microsoft.com/office/drawing/2016/5/10/chartex" xmlns:cx5="http://schemas.microsoft.com/office/drawing/2016/5/11/chartex" xmlns:cx6="http://schemas.microsoft.com/office/drawing/2016/5/12/chartex" xmlns:cx7="http://schemas.microsoft.com/office/drawing/2016/5/13/chartex" xmlns:cx8="http://schemas.microsoft.com/office/drawing/2016/5/14/chartex" xmlns:mc="http://schemas.openxmlformats.org/markup-compatibility/2006" xmlns:aink="http://schemas.microsoft.com/office/drawing/2016/ink" xmlns:am3d="http://schemas.microsoft.com/office/drawing/2017/model3d" xmlns:o="urn:schemas-microsoft-com:office:office" xmlns:oel="http://schemas.microsoft.com/office/2019/extlst" xmlns:r="http://schemas.openxmlformats.org/officeDocument/2006/relationships" xmlns:m="http://schemas.openxmlformats.org/officeDocument/2006/math" xmlns:v="urn:schemas-microsoft-com:vml" xmlns:wp14="http://schemas.microsoft.com/office/word/2010/wordprocessingDrawing" xmlns:wp="http://schemas.openxmlformats.org/drawingml/2006/wordprocessingDrawing" xmlns:w10="urn:schemas-microsoft-com:office:word" xmlns:w="http://schemas.openxmlformats.org/wordprocessingml/2006/main" xmlns:w14="http://schemas.microsoft.com/office/word/2010/wordml" xmlns:w15="http://schemas.microsoft.com/office/word/2012/wordml" xmlns:w16cex="http://schemas.microsoft.com/office/word/2018/wordml/cex" xmlns:w16cid="http://schemas.microsoft.com/office/word/2016/wordml/cid" xmlns:w16="http://schemas.microsoft.com/office/word/2018/wordml" xmlns:w16sdtdh="http://schemas.microsoft.com/office/word/2020/wordml/sdtdatahash" xmlns:w16se="http://schemas.microsoft.com/office/word/2015/wordml/symex" xmlns:wpg="http://schemas.microsoft.com/office/word/2010/wordprocessingGroup" xmlns:wpi="http://schemas.microsoft.com/office/word/2010/wordprocessingInk" xmlns:wne="http://schemas.microsoft.com/office/word/2006/wordml" xmlns:wps="http://schemas.microsoft.com/office/word/2010/wordprocessingShape" mc:Ignorable="w14 w15 w16se w16cid w16 w16cex w16sdtdh wp14">
   <w:numPicBullet w:numPicBulletId="0">
     <w:pict>
       <v:shapetype id="_x0000_t75" coordsize="21600,21600" o:spt="75" o:preferrelative="t" path="m@4@5l@4@11@9@11@9@5xe" filled="f" stroked="f">
@@ -7584,35 +7687,35 @@
         <v:path o:extrusionok="f" gradientshapeok="t" o:connecttype="rect"/>
         <o:lock v:ext="edit" aspectratio="t"/>
       </v:shapetype>
-      <v:shape id="_x0000_i1036" type="#_x0000_t75" style="width:1023.6pt;height:499.2pt;visibility:visible;mso-wrap-style:square" o:bullet="t">
+      <v:shape id="_x0000_i1041" type="#_x0000_t75" style="width:1023.6pt;height:499.2pt;visibility:visible;mso-wrap-style:square" o:bullet="t">
         <v:imagedata r:id="rId1" o:title=""/>
       </v:shape>
     </w:pict>
   </w:numPicBullet>
   <w:numPicBullet w:numPicBulletId="1">
     <w:pict>
-      <v:shape id="_x0000_i1037" type="#_x0000_t75" style="width:489pt;height:456pt;visibility:visible;mso-wrap-style:square" o:bullet="t">
+      <v:shape id="_x0000_i1042" type="#_x0000_t75" style="width:489pt;height:456pt;visibility:visible;mso-wrap-style:square" o:bullet="t">
         <v:imagedata r:id="rId2" o:title=""/>
       </v:shape>
     </w:pict>
   </w:numPicBullet>
   <w:numPicBullet w:numPicBulletId="2">
     <w:pict>
-      <v:shape id="_x0000_i1038" type="#_x0000_t75" style="width:448.8pt;height:445.8pt;visibility:visible;mso-wrap-style:square" o:bullet="t">
+      <v:shape id="_x0000_i1043" type="#_x0000_t75" style="width:448.8pt;height:445.8pt;visibility:visible;mso-wrap-style:square" o:bullet="t">
         <v:imagedata r:id="rId3" o:title=""/>
       </v:shape>
     </w:pict>
   </w:numPicBullet>
   <w:numPicBullet w:numPicBulletId="3">
     <w:pict>
-      <v:shape id="_x0000_i1039" type="#_x0000_t75" style="width:672pt;height:669pt;visibility:visible;mso-wrap-style:square" o:bullet="t">
+      <v:shape id="_x0000_i1044" type="#_x0000_t75" style="width:672pt;height:669pt;visibility:visible;mso-wrap-style:square" o:bullet="t">
         <v:imagedata r:id="rId4" o:title=""/>
       </v:shape>
     </w:pict>
   </w:numPicBullet>
   <w:numPicBullet w:numPicBulletId="4">
     <w:pict>
-      <v:shape id="_x0000_i1040" type="#_x0000_t75" style="width:1344pt;height:1338pt;visibility:visible;mso-wrap-style:square" o:bullet="t">
+      <v:shape id="_x0000_i1045" type="#_x0000_t75" style="width:1344pt;height:1338pt;visibility:visible;mso-wrap-style:square" o:bullet="t">
         <v:imagedata r:id="rId5" o:title=""/>
       </v:shape>
     </w:pict>
@@ -9967,14 +10070,14 @@
   <w:abstractNum w:abstractNumId="21" w15:restartNumberingAfterBreak="0">
     <w:nsid w:val="69F640F2"/>
     <w:multiLevelType w:val="hybridMultilevel"/>
-    <w:tmpl w:val="9B047BDE"/>
+    <w:tmpl w:val="2C8AFFE2"/>
     <w:lvl w:ilvl="0" w:tplc="04160001">
       <w:start w:val="1"/>
       <w:numFmt w:val="bullet"/>
       <w:lvlText w:val=""/>
       <w:lvlJc w:val="left"/>
       <w:pPr>
-        <w:ind w:left="720" w:hanging="360"/>
+        <w:ind w:left="1210" w:hanging="360"/>
       </w:pPr>
       <w:rPr>
         <w:rFonts w:ascii="Symbol" w:hAnsi="Symbol" w:hint="default"/>
@@ -10844,7 +10947,7 @@
 </file>
 
 <file path=word/styles.xml><?xml version="1.0" encoding="utf-8"?>
-<w:styles xmlns:mc="http://schemas.openxmlformats.org/markup-compatibility/2006" xmlns:r="http://schemas.openxmlformats.org/officeDocument/2006/relationships" xmlns:w="http://schemas.openxmlformats.org/wordprocessingml/2006/main" xmlns:w14="http://schemas.microsoft.com/office/word/2010/wordml" xmlns:w15="http://schemas.microsoft.com/office/word/2012/wordml" xmlns:w16cex="http://schemas.microsoft.com/office/word/2018/wordml/cex" xmlns:w16cid="http://schemas.microsoft.com/office/word/2016/wordml/cid" xmlns:w16="http://schemas.microsoft.com/office/word/2018/wordml" xmlns:w16du="http://schemas.microsoft.com/office/word/2023/wordml/word16du" xmlns:w16sdtdh="http://schemas.microsoft.com/office/word/2020/wordml/sdtdatahash" xmlns:w16sdtfl="http://schemas.microsoft.com/office/word/2024/wordml/sdtformatlock" xmlns:w16se="http://schemas.microsoft.com/office/word/2015/wordml/symex" mc:Ignorable="w14 w15 w16se w16cid w16 w16cex w16sdtdh w16sdtfl w16du">
+<w:styles xmlns:mc="http://schemas.openxmlformats.org/markup-compatibility/2006" xmlns:r="http://schemas.openxmlformats.org/officeDocument/2006/relationships" xmlns:w="http://schemas.openxmlformats.org/wordprocessingml/2006/main" xmlns:w14="http://schemas.microsoft.com/office/word/2010/wordml" xmlns:w15="http://schemas.microsoft.com/office/word/2012/wordml" xmlns:w16cex="http://schemas.microsoft.com/office/word/2018/wordml/cex" xmlns:w16cid="http://schemas.microsoft.com/office/word/2016/wordml/cid" xmlns:w16="http://schemas.microsoft.com/office/word/2018/wordml" xmlns:w16sdtdh="http://schemas.microsoft.com/office/word/2020/wordml/sdtdatahash" xmlns:w16se="http://schemas.microsoft.com/office/word/2015/wordml/symex" mc:Ignorable="w14 w15 w16se w16cid w16 w16cex w16sdtdh">
   <w:docDefaults>
     <w:rPrDefault>
       <w:rPr>

</xml_diff>